<commit_message>
Justerat stycke 1.1 "Svenskt namn".
</commit_message>
<xml_diff>
--- a/ServiceInteractions/riv/itintegration/engagementindex/trunk/docs/TKB_itintegration_engagementindex.docx
+++ b/ServiceInteractions/riv/itintegration/engagementindex/trunk/docs/TKB_itintegration_engagementindex.docx
@@ -8043,8 +8043,6 @@
             <w:r>
               <w:t>Sara Killander</w:t>
             </w:r>
-            <w:bookmarkStart w:id="7" w:name="_GoBack"/>
-            <w:bookmarkEnd w:id="7"/>
           </w:p>
         </w:tc>
       </w:tr>
@@ -8574,15 +8572,15 @@
       <w:pPr>
         <w:pStyle w:val="Heading1"/>
       </w:pPr>
-      <w:bookmarkStart w:id="8" w:name="_Toc357754843"/>
-      <w:bookmarkStart w:id="9" w:name="_Toc243452541"/>
-      <w:bookmarkStart w:id="10" w:name="_Toc272411406"/>
+      <w:bookmarkStart w:id="7" w:name="_Toc357754843"/>
+      <w:bookmarkStart w:id="8" w:name="_Toc243452541"/>
+      <w:bookmarkStart w:id="9" w:name="_Toc272411406"/>
       <w:r>
         <w:t>Inledning</w:t>
       </w:r>
+      <w:bookmarkEnd w:id="7"/>
       <w:bookmarkEnd w:id="8"/>
       <w:bookmarkEnd w:id="9"/>
-      <w:bookmarkEnd w:id="10"/>
     </w:p>
     <w:p>
       <w:pPr>
@@ -8899,20 +8897,28 @@
       <w:pPr>
         <w:pStyle w:val="Heading2"/>
       </w:pPr>
-      <w:bookmarkStart w:id="11" w:name="_Toc272411407"/>
+      <w:bookmarkStart w:id="10" w:name="_Toc272411407"/>
       <w:r>
         <w:lastRenderedPageBreak/>
         <w:t>Svenskt namn</w:t>
       </w:r>
-      <w:bookmarkEnd w:id="11"/>
-    </w:p>
-    <w:p>
-      <w:r>
-        <w:t>Den svenska benämningen är ”</w:t>
-      </w:r>
-      <w:r>
+      <w:bookmarkEnd w:id="10"/>
+    </w:p>
+    <w:p>
+      <w:pPr>
+        <w:tabs>
+          <w:tab w:val="left" w:pos="2552"/>
+        </w:tabs>
+        <w:spacing w:line="240" w:lineRule="auto"/>
         <w:rPr>
           <w:color w:val="76923C" w:themeColor="accent3" w:themeShade="BF"/>
+          <w:sz w:val="48"/>
+          <w:szCs w:val="48"/>
+        </w:rPr>
+      </w:pPr>
+      <w:r>
+        <w:rPr>
+          <w:color w:val="76923C" w:themeColor="accent3" w:themeShade="BF"/>
         </w:rPr>
         <w:fldChar w:fldCharType="begin"/>
       </w:r>
@@ -8920,7 +8926,25 @@
         <w:rPr>
           <w:color w:val="76923C" w:themeColor="accent3" w:themeShade="BF"/>
         </w:rPr>
-        <w:instrText xml:space="preserve"> DOCPROPERTY "svename" \* MERGEFORMAT </w:instrText>
+        <w:instrText xml:space="preserve"> DOCPROPERTY "D</w:instrText>
+      </w:r>
+      <w:r>
+        <w:rPr>
+          <w:color w:val="76923C" w:themeColor="accent3" w:themeShade="BF"/>
+        </w:rPr>
+        <w:instrText>omain</w:instrText>
+      </w:r>
+      <w:r>
+        <w:rPr>
+          <w:color w:val="76923C" w:themeColor="accent3" w:themeShade="BF"/>
+        </w:rPr>
+        <w:instrText>_</w:instrText>
+      </w:r>
+      <w:r>
+        <w:rPr>
+          <w:color w:val="76923C" w:themeColor="accent3" w:themeShade="BF"/>
+        </w:rPr>
+        <w:instrText xml:space="preserve">1" \* MERGEFORMAT </w:instrText>
       </w:r>
       <w:r>
         <w:rPr>
@@ -8933,6 +8957,102 @@
           <w:b/>
           <w:color w:val="76923C" w:themeColor="accent3" w:themeShade="BF"/>
         </w:rPr>
+        <w:t>itintegration</w:t>
+      </w:r>
+      <w:r>
+        <w:rPr>
+          <w:color w:val="76923C" w:themeColor="accent3" w:themeShade="BF"/>
+        </w:rPr>
+        <w:fldChar w:fldCharType="end"/>
+      </w:r>
+      <w:r>
+        <w:rPr>
+          <w:color w:val="76923C" w:themeColor="accent3" w:themeShade="BF"/>
+        </w:rPr>
+        <w:t>:</w:t>
+      </w:r>
+      <w:r>
+        <w:rPr>
+          <w:color w:val="76923C" w:themeColor="accent3" w:themeShade="BF"/>
+        </w:rPr>
+        <w:fldChar w:fldCharType="begin"/>
+      </w:r>
+      <w:r>
+        <w:rPr>
+          <w:color w:val="76923C" w:themeColor="accent3" w:themeShade="BF"/>
+        </w:rPr>
+        <w:instrText xml:space="preserve"> DOCPROPERTY "</w:instrText>
+      </w:r>
+      <w:r>
+        <w:rPr>
+          <w:color w:val="76923C" w:themeColor="accent3" w:themeShade="BF"/>
+        </w:rPr>
+        <w:instrText>D</w:instrText>
+      </w:r>
+      <w:r>
+        <w:rPr>
+          <w:color w:val="76923C" w:themeColor="accent3" w:themeShade="BF"/>
+        </w:rPr>
+        <w:instrText>omain</w:instrText>
+      </w:r>
+      <w:r>
+        <w:rPr>
+          <w:color w:val="76923C" w:themeColor="accent3" w:themeShade="BF"/>
+        </w:rPr>
+        <w:instrText>_</w:instrText>
+      </w:r>
+      <w:r>
+        <w:rPr>
+          <w:color w:val="76923C" w:themeColor="accent3" w:themeShade="BF"/>
+        </w:rPr>
+        <w:instrText xml:space="preserve">2" \* MERGEFORMAT </w:instrText>
+      </w:r>
+      <w:r>
+        <w:rPr>
+          <w:color w:val="76923C" w:themeColor="accent3" w:themeShade="BF"/>
+        </w:rPr>
+        <w:fldChar w:fldCharType="separate"/>
+      </w:r>
+      <w:r>
+        <w:rPr>
+          <w:b/>
+          <w:color w:val="76923C" w:themeColor="accent3" w:themeShade="BF"/>
+        </w:rPr>
+        <w:t>engagementindex</w:t>
+      </w:r>
+      <w:r>
+        <w:rPr>
+          <w:color w:val="76923C" w:themeColor="accent3" w:themeShade="BF"/>
+        </w:rPr>
+        <w:fldChar w:fldCharType="end"/>
+      </w:r>
+      <w:bookmarkStart w:id="11" w:name="_GoBack"/>
+      <w:bookmarkEnd w:id="11"/>
+    </w:p>
+    <w:p>
+      <w:r>
+        <w:rPr>
+          <w:color w:val="76923C" w:themeColor="accent3" w:themeShade="BF"/>
+        </w:rPr>
+        <w:fldChar w:fldCharType="begin"/>
+      </w:r>
+      <w:r>
+        <w:rPr>
+          <w:color w:val="76923C" w:themeColor="accent3" w:themeShade="BF"/>
+        </w:rPr>
+        <w:instrText xml:space="preserve"> DOCPROPERTY "svename" \* MERGEFORMAT </w:instrText>
+      </w:r>
+      <w:r>
+        <w:rPr>
+          <w:color w:val="76923C" w:themeColor="accent3" w:themeShade="BF"/>
+        </w:rPr>
+        <w:fldChar w:fldCharType="separate"/>
+      </w:r>
+      <w:r>
+        <w:rPr>
+          <w:b/>
+          <w:color w:val="76923C" w:themeColor="accent3" w:themeShade="BF"/>
+        </w:rPr>
         <w:t>Engagemangsindex</w:t>
       </w:r>
       <w:r>
@@ -8940,9 +9060,6 @@
           <w:color w:val="76923C" w:themeColor="accent3" w:themeShade="BF"/>
         </w:rPr>
         <w:fldChar w:fldCharType="end"/>
-      </w:r>
-      <w:r>
-        <w:t xml:space="preserve">”. </w:t>
       </w:r>
     </w:p>
     <w:p/>
@@ -9627,10 +9744,10 @@
       <w:bookmarkStart w:id="14" w:name="_Toc224960918"/>
       <w:bookmarkStart w:id="15" w:name="_Toc357754844"/>
       <w:bookmarkStart w:id="16" w:name="_Toc243452542"/>
-      <w:bookmarkStart w:id="17" w:name="_Toc163300578"/>
-      <w:bookmarkStart w:id="18" w:name="_Toc163300880"/>
-      <w:bookmarkStart w:id="19" w:name="_Toc198366954"/>
-      <w:bookmarkStart w:id="20" w:name="_Toc272411409"/>
+      <w:bookmarkStart w:id="17" w:name="_Toc272411409"/>
+      <w:bookmarkStart w:id="18" w:name="_Toc163300578"/>
+      <w:bookmarkStart w:id="19" w:name="_Toc163300880"/>
+      <w:bookmarkStart w:id="20" w:name="_Toc198366954"/>
       <w:r>
         <w:t>Versionsinformation</w:t>
       </w:r>
@@ -9638,7 +9755,7 @@
       <w:bookmarkEnd w:id="14"/>
       <w:bookmarkEnd w:id="15"/>
       <w:bookmarkEnd w:id="16"/>
-      <w:bookmarkEnd w:id="20"/>
+      <w:bookmarkEnd w:id="17"/>
     </w:p>
     <w:p>
       <w:pPr>
@@ -9666,8 +9783,8 @@
       </w:pPr>
       <w:bookmarkStart w:id="21" w:name="_Toc357754845"/>
       <w:bookmarkStart w:id="22" w:name="_Toc243452543"/>
-      <w:bookmarkStart w:id="23" w:name="_Toc163300882"/>
-      <w:bookmarkStart w:id="24" w:name="_Toc272411410"/>
+      <w:bookmarkStart w:id="23" w:name="_Toc272411410"/>
+      <w:bookmarkStart w:id="24" w:name="_Toc163300882"/>
       <w:r>
         <w:lastRenderedPageBreak/>
         <w:t xml:space="preserve">Version </w:t>
@@ -9819,7 +9936,7 @@
         </w:rPr>
         <w:t>RC_01</w:t>
       </w:r>
-      <w:bookmarkEnd w:id="24"/>
+      <w:bookmarkEnd w:id="23"/>
       <w:r>
         <w:rPr>
           <w:color w:val="76923C" w:themeColor="accent3" w:themeShade="BF"/>
@@ -11269,7 +11386,7 @@
       <w:bookmarkStart w:id="36" w:name="_Toc357754847"/>
       <w:bookmarkStart w:id="37" w:name="_Toc243452549"/>
       <w:bookmarkStart w:id="38" w:name="_Toc272411416"/>
-      <w:bookmarkEnd w:id="23"/>
+      <w:bookmarkEnd w:id="24"/>
       <w:r>
         <w:lastRenderedPageBreak/>
         <w:t>Tjänstedomänens arkitektur</w:t>
@@ -11282,13 +11399,13 @@
       <w:pPr>
         <w:pStyle w:val="Heading2"/>
       </w:pPr>
-      <w:bookmarkStart w:id="39" w:name="_Toc357754848"/>
-      <w:bookmarkStart w:id="40" w:name="_Toc243452550"/>
-      <w:bookmarkStart w:id="41" w:name="_Toc272411417"/>
+      <w:bookmarkStart w:id="39" w:name="_Toc272411417"/>
+      <w:bookmarkStart w:id="40" w:name="_Toc357754848"/>
+      <w:bookmarkStart w:id="41" w:name="_Toc243452550"/>
       <w:r>
         <w:t>Översikt</w:t>
       </w:r>
-      <w:bookmarkEnd w:id="41"/>
+      <w:bookmarkEnd w:id="39"/>
     </w:p>
     <w:p>
       <w:pPr>
@@ -11367,27 +11484,14 @@
       <w:r>
         <w:t xml:space="preserve">Tabell </w:t>
       </w:r>
-      <w:r>
-        <w:fldChar w:fldCharType="begin"/>
-      </w:r>
-      <w:r>
-        <w:instrText xml:space="preserve"> SEQ Tabell \* ARABIC </w:instrText>
-      </w:r>
-      <w:r>
-        <w:fldChar w:fldCharType="separate"/>
-      </w:r>
-      <w:r>
-        <w:rPr>
-          <w:noProof/>
-        </w:rPr>
-        <w:t>1</w:t>
-      </w:r>
-      <w:r>
-        <w:rPr>
-          <w:noProof/>
-        </w:rPr>
-        <w:fldChar w:fldCharType="end"/>
-      </w:r>
+      <w:fldSimple w:instr=" SEQ Tabell \* ARABIC ">
+        <w:r>
+          <w:rPr>
+            <w:noProof/>
+          </w:rPr>
+          <w:t>1</w:t>
+        </w:r>
+      </w:fldSimple>
       <w:r>
         <w:t xml:space="preserve"> Beskrivning av termer som används i figurerna</w:t>
       </w:r>
@@ -12226,27 +12330,14 @@
       <w:r>
         <w:t xml:space="preserve">Figur </w:t>
       </w:r>
-      <w:r>
-        <w:fldChar w:fldCharType="begin"/>
-      </w:r>
-      <w:r>
-        <w:instrText xml:space="preserve"> SEQ Figur \* ARABIC </w:instrText>
-      </w:r>
-      <w:r>
-        <w:fldChar w:fldCharType="separate"/>
-      </w:r>
-      <w:r>
-        <w:rPr>
-          <w:noProof/>
-        </w:rPr>
-        <w:t>1</w:t>
-      </w:r>
-      <w:r>
-        <w:rPr>
-          <w:noProof/>
-        </w:rPr>
-        <w:fldChar w:fldCharType="end"/>
-      </w:r>
+      <w:fldSimple w:instr=" SEQ Figur \* ARABIC ">
+        <w:r>
+          <w:rPr>
+            <w:noProof/>
+          </w:rPr>
+          <w:t>1</w:t>
+        </w:r>
+      </w:fldSimple>
       <w:r>
         <w:t xml:space="preserve"> Användningsmönster vid aggregering</w:t>
       </w:r>
@@ -12376,8 +12467,8 @@
       <w:r>
         <w:t>Flöden</w:t>
       </w:r>
-      <w:bookmarkEnd w:id="39"/>
       <w:bookmarkEnd w:id="40"/>
+      <w:bookmarkEnd w:id="41"/>
       <w:bookmarkEnd w:id="49"/>
     </w:p>
     <w:p>
@@ -14728,29 +14819,29 @@
       </w:pPr>
       <w:bookmarkStart w:id="95" w:name="_Toc357754854"/>
       <w:bookmarkStart w:id="96" w:name="_Toc243452562"/>
-      <w:bookmarkStart w:id="97" w:name="_Toc224960922"/>
-      <w:bookmarkStart w:id="98" w:name="_Toc357754855"/>
-      <w:bookmarkStart w:id="99" w:name="_Toc272411438"/>
-      <w:bookmarkEnd w:id="17"/>
+      <w:bookmarkStart w:id="97" w:name="_Toc272411438"/>
+      <w:bookmarkStart w:id="98" w:name="_Toc224960922"/>
+      <w:bookmarkStart w:id="99" w:name="_Toc357754855"/>
       <w:bookmarkEnd w:id="18"/>
       <w:bookmarkEnd w:id="19"/>
+      <w:bookmarkEnd w:id="20"/>
       <w:r>
         <w:t>Felhantering</w:t>
       </w:r>
       <w:bookmarkEnd w:id="95"/>
       <w:bookmarkEnd w:id="96"/>
-      <w:bookmarkEnd w:id="99"/>
+      <w:bookmarkEnd w:id="97"/>
     </w:p>
     <w:p>
       <w:pPr>
         <w:pStyle w:val="Heading3"/>
       </w:pPr>
-      <w:bookmarkStart w:id="100" w:name="_Toc243452563"/>
-      <w:bookmarkStart w:id="101" w:name="_Toc272411439"/>
+      <w:bookmarkStart w:id="100" w:name="_Toc272411439"/>
+      <w:bookmarkStart w:id="101" w:name="_Toc243452563"/>
       <w:r>
         <w:t>Statusrapportering</w:t>
       </w:r>
-      <w:bookmarkEnd w:id="101"/>
+      <w:bookmarkEnd w:id="100"/>
     </w:p>
     <w:p>
       <w:pPr>
@@ -14881,7 +14972,7 @@
       <w:r>
         <w:t>Krav på en tjänsteproducent</w:t>
       </w:r>
-      <w:bookmarkEnd w:id="100"/>
+      <w:bookmarkEnd w:id="101"/>
       <w:bookmarkEnd w:id="104"/>
     </w:p>
     <w:p>
@@ -15153,11 +15244,11 @@
       <w:r>
         <w:t xml:space="preserve">Tjänstedomänens </w:t>
       </w:r>
-      <w:bookmarkEnd w:id="97"/>
+      <w:bookmarkEnd w:id="98"/>
       <w:r>
         <w:t>meddelandemodeller</w:t>
       </w:r>
-      <w:bookmarkEnd w:id="98"/>
+      <w:bookmarkEnd w:id="99"/>
       <w:bookmarkEnd w:id="108"/>
       <w:bookmarkEnd w:id="109"/>
     </w:p>
@@ -15489,13 +15580,13 @@
       <w:pPr>
         <w:pStyle w:val="Heading2"/>
       </w:pPr>
-      <w:bookmarkStart w:id="120" w:name="_Toc357754857"/>
-      <w:bookmarkStart w:id="121" w:name="_Toc243452567"/>
-      <w:bookmarkStart w:id="122" w:name="_Toc272411444"/>
+      <w:bookmarkStart w:id="120" w:name="_Toc272411444"/>
+      <w:bookmarkStart w:id="121" w:name="_Toc357754857"/>
+      <w:bookmarkStart w:id="122" w:name="_Toc243452567"/>
       <w:r>
         <w:t>Informationsmodell</w:t>
       </w:r>
-      <w:bookmarkEnd w:id="122"/>
+      <w:bookmarkEnd w:id="120"/>
     </w:p>
     <w:p>
       <w:pPr>
@@ -16851,8 +16942,8 @@
       <w:r>
         <w:t>Formatregler</w:t>
       </w:r>
-      <w:bookmarkEnd w:id="120"/>
       <w:bookmarkEnd w:id="121"/>
+      <w:bookmarkEnd w:id="122"/>
       <w:bookmarkEnd w:id="128"/>
     </w:p>
     <w:p>
@@ -19387,14 +19478,14 @@
       <w:r>
         <w:br w:type="page"/>
       </w:r>
-      <w:bookmarkStart w:id="151" w:name="_Toc357754860"/>
-      <w:bookmarkStart w:id="152" w:name="_Toc243452575"/>
-      <w:bookmarkStart w:id="153" w:name="_Toc272411457"/>
+      <w:bookmarkStart w:id="151" w:name="_Toc272411457"/>
+      <w:bookmarkStart w:id="152" w:name="_Toc357754860"/>
+      <w:bookmarkStart w:id="153" w:name="_Toc243452575"/>
       <w:r>
         <w:lastRenderedPageBreak/>
         <w:t>GetUpdates</w:t>
       </w:r>
-      <w:bookmarkEnd w:id="153"/>
+      <w:bookmarkEnd w:id="151"/>
     </w:p>
     <w:p>
       <w:r>
@@ -22745,8 +22836,8 @@
     </w:p>
     <w:p/>
     <w:p/>
-    <w:bookmarkEnd w:id="151"/>
     <w:bookmarkEnd w:id="152"/>
+    <w:bookmarkEnd w:id="153"/>
     <w:p>
       <w:pPr>
         <w:spacing w:line="240" w:lineRule="auto"/>
@@ -29029,7 +29120,7 @@
               <w:rStyle w:val="PageNumber"/>
               <w:noProof/>
             </w:rPr>
-            <w:t>10</w:t>
+            <w:t>12</w:t>
           </w:r>
           <w:r>
             <w:rPr>
@@ -36384,7 +36475,7 @@
 </file>
 
 <file path=customXml/itemProps1.xml><?xml version="1.0" encoding="utf-8"?>
-<ds:datastoreItem xmlns:ds="http://schemas.openxmlformats.org/officeDocument/2006/customXml" ds:itemID="{3B55E0D5-15C2-EA45-8B57-578D4AF03B37}">
+<ds:datastoreItem xmlns:ds="http://schemas.openxmlformats.org/officeDocument/2006/customXml" ds:itemID="{5431D57B-4DE4-EB4A-84FE-C2946D1BCDB9}">
   <ds:schemaRefs>
     <ds:schemaRef ds:uri="http://schemas.openxmlformats.org/officeDocument/2006/bibliography"/>
   </ds:schemaRefs>

</xml_diff>

<commit_message>
EI: Rättat svenskt namn i TKB
</commit_message>
<xml_diff>
--- a/ServiceInteractions/riv/itintegration/engagementindex/trunk/docs/TKB_itintegration_engagementindex.docx
+++ b/ServiceInteractions/riv/itintegration/engagementindex/trunk/docs/TKB_itintegration_engagementindex.docx
@@ -6354,8 +6354,13 @@
               <w:pStyle w:val="BodyText"/>
             </w:pPr>
             <w:r>
-              <w:t>Kompletteringar och justering av namn på fråge- och notifieringstjänsterna</w:t>
-            </w:r>
+              <w:t xml:space="preserve">Kompletteringar och justering av namn på fråge- och </w:t>
+            </w:r>
+            <w:proofErr w:type="gramStart"/>
+            <w:r>
+              <w:t>notifieringstjänsterna</w:t>
+            </w:r>
+            <w:proofErr w:type="gramEnd"/>
           </w:p>
         </w:tc>
         <w:tc>
@@ -6427,8 +6432,13 @@
             <w:pPr>
               <w:pStyle w:val="BodyText"/>
             </w:pPr>
-            <w:r>
-              <w:t xml:space="preserve">- Justering av namn och format på elementet för hälsoärende efter avstämning med AL-I (nytt namn: </w:t>
+            <w:proofErr w:type="gramStart"/>
+            <w:r>
+              <w:t>-</w:t>
+            </w:r>
+            <w:proofErr w:type="gramEnd"/>
+            <w:r>
+              <w:t xml:space="preserve"> Justering av namn och format på elementet för hälsoärende efter avstämning med AL-I (nytt namn: </w:t>
             </w:r>
             <w:r>
               <w:t>clinicalProcessInterestId, nytt format är GUID).</w:t>
@@ -6438,64 +6448,104 @@
             <w:pPr>
               <w:pStyle w:val="BodyText"/>
             </w:pPr>
-            <w:r>
-              <w:t>- Update-tjänsten: Uppdatering av felaktig regel för borttag gällande användningen av “owner”.</w:t>
+            <w:proofErr w:type="gramStart"/>
+            <w:r>
+              <w:t>-</w:t>
+            </w:r>
+            <w:proofErr w:type="gramEnd"/>
+            <w:r>
+              <w:t xml:space="preserve"> Update-tjänsten: Uppdatering av felaktig regel för borttag gällande användningen av “owner”.</w:t>
             </w:r>
           </w:p>
           <w:p>
             <w:pPr>
               <w:pStyle w:val="BodyText"/>
             </w:pPr>
-            <w:r>
-              <w:t>- Update-tjänsten: Poster med delete-flagga = true måste vara unika – dvs fälten används inte för filtrering som kan resultera i att en post i meddelandet kan orsaka borttag av många poster i producenten.</w:t>
+            <w:proofErr w:type="gramStart"/>
+            <w:r>
+              <w:t>-</w:t>
+            </w:r>
+            <w:proofErr w:type="gramEnd"/>
+            <w:r>
+              <w:t xml:space="preserve"> Update-tjänsten: Poster med delete-flagga = true måste vara unika – dvs fälten används inte för filtrering som kan resultera i att en post i meddelandet kan orsaka borttag av många poster i producenten.</w:t>
             </w:r>
           </w:p>
           <w:p>
             <w:pPr>
               <w:pStyle w:val="BodyText"/>
             </w:pPr>
-            <w:r>
-              <w:t>- Update-tjänsten: Ny regel som säger att alla poster i meddelandet måste vara unika (inom meddelandet) med avseende på identifierande egenskaper.</w:t>
+            <w:proofErr w:type="gramStart"/>
+            <w:r>
+              <w:t>-</w:t>
+            </w:r>
+            <w:proofErr w:type="gramEnd"/>
+            <w:r>
+              <w:t xml:space="preserve"> Update-tjänsten: Ny regel som säger att alla poster i meddelandet måste vara unika (inom meddelandet) med avseende på identifierande egenskaper.</w:t>
             </w:r>
           </w:p>
           <w:p>
             <w:pPr>
               <w:pStyle w:val="BodyText"/>
             </w:pPr>
-            <w:r>
-              <w:t>- Ny regel om logg-krav för tjänsteproducent av ProcessNotification (vid byte av Owner).</w:t>
+            <w:proofErr w:type="gramStart"/>
+            <w:r>
+              <w:t>-</w:t>
+            </w:r>
+            <w:proofErr w:type="gramEnd"/>
+            <w:r>
+              <w:t xml:space="preserve"> Ny regel om logg-krav för tjänsteproducent av ProcessNotification (vid byte av Owner).</w:t>
             </w:r>
           </w:p>
           <w:p>
             <w:pPr>
               <w:pStyle w:val="BodyText"/>
             </w:pPr>
-            <w:r>
-              <w:t>- Regel 10.5 uppdaterad. Stycket var felaktigt kopierat från texten om Update-tjänsten.</w:t>
+            <w:proofErr w:type="gramStart"/>
+            <w:r>
+              <w:t>-</w:t>
+            </w:r>
+            <w:proofErr w:type="gramEnd"/>
+            <w:r>
+              <w:t xml:space="preserve"> Regel 10.5 uppdaterad. Stycket var felaktigt kopierat från texten om Update-tjänsten.</w:t>
             </w:r>
           </w:p>
           <w:p>
             <w:pPr>
               <w:pStyle w:val="BodyText"/>
             </w:pPr>
-            <w:r>
-              <w:t>- Stycket om generella SLA-krav (tidigare avsnitt 6) har utgått.</w:t>
+            <w:proofErr w:type="gramStart"/>
+            <w:r>
+              <w:t>-</w:t>
+            </w:r>
+            <w:proofErr w:type="gramEnd"/>
+            <w:r>
+              <w:t xml:space="preserve"> Stycket om generella SLA-krav (tidigare avsnitt 6) har utgått.</w:t>
             </w:r>
           </w:p>
           <w:p>
             <w:pPr>
               <w:pStyle w:val="BodyText"/>
             </w:pPr>
-            <w:r>
-              <w:t>- Ändrat regel om frivillighet för ProcessNotification.</w:t>
+            <w:proofErr w:type="gramStart"/>
+            <w:r>
+              <w:t>-</w:t>
+            </w:r>
+            <w:proofErr w:type="gramEnd"/>
+            <w:r>
+              <w:t xml:space="preserve"> Ändrat regel om frivillighet för ProcessNotification.</w:t>
             </w:r>
           </w:p>
           <w:p>
             <w:pPr>
               <w:pStyle w:val="BodyText"/>
             </w:pPr>
-            <w:r>
-              <w:t xml:space="preserve">- Förtydligande rörande krav på </w:t>
+            <w:proofErr w:type="gramStart"/>
+            <w:r>
+              <w:t>-</w:t>
+            </w:r>
+            <w:proofErr w:type="gramEnd"/>
+            <w:r>
+              <w:t xml:space="preserve"> Förtydligande rörande krav på </w:t>
             </w:r>
             <w:r>
               <w:lastRenderedPageBreak/>
@@ -6506,16 +6556,26 @@
             <w:pPr>
               <w:pStyle w:val="BodyText"/>
             </w:pPr>
-            <w:r>
-              <w:t>- Ökad läsbarhet: Reglerna för Update och ProcessNotification är nu uppdelade så att de inte hänvisar till varandra. Bilder har lagts till som stöd till SLA-tabellerna.</w:t>
+            <w:proofErr w:type="gramStart"/>
+            <w:r>
+              <w:t>-</w:t>
+            </w:r>
+            <w:proofErr w:type="gramEnd"/>
+            <w:r>
+              <w:t xml:space="preserve"> Ökad läsbarhet: Reglerna för Update och ProcessNotification är nu uppdelade så att de inte hänvisar till varandra. Bilder har lagts till som stöd till SLA-tabellerna.</w:t>
             </w:r>
           </w:p>
           <w:p>
             <w:pPr>
               <w:pStyle w:val="BodyText"/>
             </w:pPr>
-            <w:r>
-              <w:t>- Reglerna har numrerats för att förenkla referenser från testfall, ändringsbegäran etc</w:t>
+            <w:proofErr w:type="gramStart"/>
+            <w:r>
+              <w:t>-</w:t>
+            </w:r>
+            <w:proofErr w:type="gramEnd"/>
+            <w:r>
+              <w:t xml:space="preserve"> Reglerna har numrerats för att förenkla referenser från testfall, ändringsbegäran etc</w:t>
             </w:r>
           </w:p>
         </w:tc>
@@ -6589,24 +6649,39 @@
             <w:pPr>
               <w:pStyle w:val="BodyText"/>
             </w:pPr>
-            <w:r>
-              <w:t>- Ytterligare förtydliganden i några skrivningar</w:t>
+            <w:proofErr w:type="gramStart"/>
+            <w:r>
+              <w:t>-</w:t>
+            </w:r>
+            <w:proofErr w:type="gramEnd"/>
+            <w:r>
+              <w:t xml:space="preserve"> Ytterligare förtydliganden i några skrivningar</w:t>
             </w:r>
           </w:p>
           <w:p>
             <w:pPr>
               <w:pStyle w:val="BodyText"/>
             </w:pPr>
-            <w:r>
-              <w:t>- Update-tjänsten: lagt till regel om att fel ska returneras om LogicalAddress avviker från producentens konfigurerade ”Owner”.</w:t>
+            <w:proofErr w:type="gramStart"/>
+            <w:r>
+              <w:t>-</w:t>
+            </w:r>
+            <w:proofErr w:type="gramEnd"/>
+            <w:r>
+              <w:t xml:space="preserve"> Update-tjänsten: lagt till regel om att fel ska returneras om LogicalAddress avviker från producentens konfigurerade ”Owner”.</w:t>
             </w:r>
           </w:p>
           <w:p>
             <w:pPr>
               <w:pStyle w:val="BodyText"/>
             </w:pPr>
-            <w:r>
-              <w:t>- Ändrad skrivning om PUL i avsnittet om säkerhet.</w:t>
+            <w:proofErr w:type="gramStart"/>
+            <w:r>
+              <w:t>-</w:t>
+            </w:r>
+            <w:proofErr w:type="gramEnd"/>
+            <w:r>
+              <w:t xml:space="preserve"> Ändrad skrivning om PUL i avsnittet om säkerhet.</w:t>
             </w:r>
           </w:p>
         </w:tc>
@@ -7278,7 +7353,15 @@
               <w:spacing w:before="0" w:after="120"/>
             </w:pPr>
             <w:r>
-              <w:t>OBS – Ett nytt fält har lagts till i EI-posten.: Data Controller (PU-amsvarig). Ändringen är inte bakåtkompatibel och kräver uppdatering av alla implementationer. Fältet är det av postens unika identifiering.</w:t>
+              <w:t>OBS – Ett nytt fält har lagts till i EI-posten</w:t>
+            </w:r>
+            <w:proofErr w:type="gramStart"/>
+            <w:r>
+              <w:t>.:</w:t>
+            </w:r>
+            <w:proofErr w:type="gramEnd"/>
+            <w:r>
+              <w:t xml:space="preserve"> Data Controller (PU-amsvarig). Ändringen är inte bakåtkompatibel och kräver uppdatering av alla implementationer. Fältet är det av postens unika identifiering.</w:t>
             </w:r>
           </w:p>
           <w:p>
@@ -8823,7 +8906,15 @@
     </w:p>
     <w:p>
       <w:r>
-        <w:t>Tjänstedomänen omfattar tjänstekontrakt för att stödja konsumtion av engagemangsinformation, uppdatering av engagemangsinformation och notifiering av prenumeranter av engagemangsinformation.</w:t>
+        <w:t xml:space="preserve">Tjänstedomänen omfattar tjänstekontrakt för att stödja konsumtion av engagemangsinformation, uppdatering av engagemangsinformation och </w:t>
+      </w:r>
+      <w:proofErr w:type="gramStart"/>
+      <w:r>
+        <w:t>notifiering</w:t>
+      </w:r>
+      <w:proofErr w:type="gramEnd"/>
+      <w:r>
+        <w:t xml:space="preserve"> av prenumeranter av engagemangsinformation.</w:t>
       </w:r>
     </w:p>
     <w:p/>
@@ -8906,45 +8997,37 @@
     </w:p>
     <w:p>
       <w:pPr>
-        <w:tabs>
-          <w:tab w:val="left" w:pos="2552"/>
-        </w:tabs>
-        <w:spacing w:line="240" w:lineRule="auto"/>
+        <w:rPr>
+          <w:lang w:val="en-US" w:eastAsia="sv-SE"/>
+        </w:rPr>
+      </w:pPr>
+      <w:proofErr w:type="gramStart"/>
+      <w:r>
+        <w:rPr>
+          <w:lang w:val="en-US" w:eastAsia="sv-SE"/>
+        </w:rPr>
+        <w:t>infrastruktur:tjänsteförmedlingstjänster:engagemangsindex</w:t>
+      </w:r>
+      <w:proofErr w:type="gramEnd"/>
+      <w:r>
+        <w:rPr>
+          <w:lang w:val="en-US" w:eastAsia="sv-SE"/>
+        </w:rPr>
+        <w:t> </w:t>
+      </w:r>
+    </w:p>
+    <w:p>
+      <w:r>
         <w:rPr>
           <w:color w:val="76923C" w:themeColor="accent3" w:themeShade="BF"/>
-          <w:sz w:val="48"/>
-          <w:szCs w:val="48"/>
-        </w:rPr>
-      </w:pPr>
+        </w:rPr>
+        <w:fldChar w:fldCharType="begin"/>
+      </w:r>
       <w:r>
         <w:rPr>
           <w:color w:val="76923C" w:themeColor="accent3" w:themeShade="BF"/>
         </w:rPr>
-        <w:fldChar w:fldCharType="begin"/>
-      </w:r>
-      <w:r>
-        <w:rPr>
-          <w:color w:val="76923C" w:themeColor="accent3" w:themeShade="BF"/>
-        </w:rPr>
-        <w:instrText xml:space="preserve"> DOCPROPERTY "D</w:instrText>
-      </w:r>
-      <w:r>
-        <w:rPr>
-          <w:color w:val="76923C" w:themeColor="accent3" w:themeShade="BF"/>
-        </w:rPr>
-        <w:instrText>omain</w:instrText>
-      </w:r>
-      <w:r>
-        <w:rPr>
-          <w:color w:val="76923C" w:themeColor="accent3" w:themeShade="BF"/>
-        </w:rPr>
-        <w:instrText>_</w:instrText>
-      </w:r>
-      <w:r>
-        <w:rPr>
-          <w:color w:val="76923C" w:themeColor="accent3" w:themeShade="BF"/>
-        </w:rPr>
-        <w:instrText xml:space="preserve">1" \* MERGEFORMAT </w:instrText>
+        <w:instrText xml:space="preserve"> DOCPROPERTY "svename" \* MERGEFORMAT </w:instrText>
       </w:r>
       <w:r>
         <w:rPr>
@@ -8957,68 +9040,7 @@
           <w:b/>
           <w:color w:val="76923C" w:themeColor="accent3" w:themeShade="BF"/>
         </w:rPr>
-        <w:t>itintegration</w:t>
-      </w:r>
-      <w:r>
-        <w:rPr>
-          <w:color w:val="76923C" w:themeColor="accent3" w:themeShade="BF"/>
-        </w:rPr>
-        <w:fldChar w:fldCharType="end"/>
-      </w:r>
-      <w:r>
-        <w:rPr>
-          <w:color w:val="76923C" w:themeColor="accent3" w:themeShade="BF"/>
-        </w:rPr>
-        <w:t>:</w:t>
-      </w:r>
-      <w:r>
-        <w:rPr>
-          <w:color w:val="76923C" w:themeColor="accent3" w:themeShade="BF"/>
-        </w:rPr>
-        <w:fldChar w:fldCharType="begin"/>
-      </w:r>
-      <w:r>
-        <w:rPr>
-          <w:color w:val="76923C" w:themeColor="accent3" w:themeShade="BF"/>
-        </w:rPr>
-        <w:instrText xml:space="preserve"> DOCPROPERTY "</w:instrText>
-      </w:r>
-      <w:r>
-        <w:rPr>
-          <w:color w:val="76923C" w:themeColor="accent3" w:themeShade="BF"/>
-        </w:rPr>
-        <w:instrText>D</w:instrText>
-      </w:r>
-      <w:r>
-        <w:rPr>
-          <w:color w:val="76923C" w:themeColor="accent3" w:themeShade="BF"/>
-        </w:rPr>
-        <w:instrText>omain</w:instrText>
-      </w:r>
-      <w:r>
-        <w:rPr>
-          <w:color w:val="76923C" w:themeColor="accent3" w:themeShade="BF"/>
-        </w:rPr>
-        <w:instrText>_</w:instrText>
-      </w:r>
-      <w:r>
-        <w:rPr>
-          <w:color w:val="76923C" w:themeColor="accent3" w:themeShade="BF"/>
-        </w:rPr>
-        <w:instrText xml:space="preserve">2" \* MERGEFORMAT </w:instrText>
-      </w:r>
-      <w:r>
-        <w:rPr>
-          <w:color w:val="76923C" w:themeColor="accent3" w:themeShade="BF"/>
-        </w:rPr>
-        <w:fldChar w:fldCharType="separate"/>
-      </w:r>
-      <w:r>
-        <w:rPr>
-          <w:b/>
-          <w:color w:val="76923C" w:themeColor="accent3" w:themeShade="BF"/>
-        </w:rPr>
-        <w:t>engagementindex</w:t>
+        <w:t>Engagemangsindex</w:t>
       </w:r>
       <w:r>
         <w:rPr>
@@ -9028,39 +9050,6 @@
       </w:r>
       <w:bookmarkStart w:id="11" w:name="_GoBack"/>
       <w:bookmarkEnd w:id="11"/>
-    </w:p>
-    <w:p>
-      <w:r>
-        <w:rPr>
-          <w:color w:val="76923C" w:themeColor="accent3" w:themeShade="BF"/>
-        </w:rPr>
-        <w:fldChar w:fldCharType="begin"/>
-      </w:r>
-      <w:r>
-        <w:rPr>
-          <w:color w:val="76923C" w:themeColor="accent3" w:themeShade="BF"/>
-        </w:rPr>
-        <w:instrText xml:space="preserve"> DOCPROPERTY "svename" \* MERGEFORMAT </w:instrText>
-      </w:r>
-      <w:r>
-        <w:rPr>
-          <w:color w:val="76923C" w:themeColor="accent3" w:themeShade="BF"/>
-        </w:rPr>
-        <w:fldChar w:fldCharType="separate"/>
-      </w:r>
-      <w:r>
-        <w:rPr>
-          <w:b/>
-          <w:color w:val="76923C" w:themeColor="accent3" w:themeShade="BF"/>
-        </w:rPr>
-        <w:t>Engagemangsindex</w:t>
-      </w:r>
-      <w:r>
-        <w:rPr>
-          <w:color w:val="76923C" w:themeColor="accent3" w:themeShade="BF"/>
-        </w:rPr>
-        <w:fldChar w:fldCharType="end"/>
-      </w:r>
     </w:p>
     <w:p/>
     <w:p>
@@ -11473,7 +11462,15 @@
         <w:t xml:space="preserve"> Nedanstående figur beskriver logiskt sambandet mellan komponenterna. Tekniska komponenter så som tjänsteplattformar är utelämnade i figurerna. </w:t>
       </w:r>
       <w:r>
-        <w:t>För att förenkla beskrivningen används beteckningarna ”fråga”, ”uppdatera” och ”notifiera” i figurerna nedan. Kopplingen mellan dessa verb och motsvarande tjänstekontrakt beskrivs av tabellen nedan:</w:t>
+        <w:t>För att förenkla beskrivningen används beteckningarna ”fråga”, ”uppdatera” och ”</w:t>
+      </w:r>
+      <w:proofErr w:type="gramStart"/>
+      <w:r>
+        <w:t>notifiera</w:t>
+      </w:r>
+      <w:proofErr w:type="gramEnd"/>
+      <w:r>
+        <w:t>” i figurerna nedan. Kopplingen mellan dessa verb och motsvarande tjänstekontrakt beskrivs av tabellen nedan:</w:t>
       </w:r>
     </w:p>
     <w:p>
@@ -11484,14 +11481,27 @@
       <w:r>
         <w:t xml:space="preserve">Tabell </w:t>
       </w:r>
-      <w:fldSimple w:instr=" SEQ Tabell \* ARABIC ">
-        <w:r>
-          <w:rPr>
-            <w:noProof/>
-          </w:rPr>
-          <w:t>1</w:t>
-        </w:r>
-      </w:fldSimple>
+      <w:r>
+        <w:fldChar w:fldCharType="begin"/>
+      </w:r>
+      <w:r>
+        <w:instrText xml:space="preserve"> SEQ Tabell \* ARABIC </w:instrText>
+      </w:r>
+      <w:r>
+        <w:fldChar w:fldCharType="separate"/>
+      </w:r>
+      <w:r>
+        <w:rPr>
+          <w:noProof/>
+        </w:rPr>
+        <w:t>1</w:t>
+      </w:r>
+      <w:r>
+        <w:rPr>
+          <w:noProof/>
+        </w:rPr>
+        <w:fldChar w:fldCharType="end"/>
+      </w:r>
       <w:r>
         <w:t xml:space="preserve"> Beskrivning av termer som används i figurerna</w:t>
       </w:r>
@@ -11639,9 +11649,11 @@
             <w:pPr>
               <w:pStyle w:val="BodyText"/>
             </w:pPr>
+            <w:proofErr w:type="gramStart"/>
             <w:r>
               <w:t>notifiera</w:t>
             </w:r>
+            <w:proofErr w:type="gramEnd"/>
           </w:p>
         </w:tc>
         <w:tc>
@@ -11849,10 +11861,34 @@
         <w:pStyle w:val="BodyText"/>
       </w:pPr>
       <w:r>
-        <w:t xml:space="preserve">För att nationellt engagemangsindex ska kunna erbjuda sina tjänstekonsumenter en nationell vy av invånarens engagemang inom vård och omsorg kopplas domänernas index samman med hjälp av notifieringskontraktet. Alla engagemangsindex måste notifiera prenumeranter vid uppdatering. Även ett landsting med eget index kan välja att hålla en komplett nationell vy för sina patienter. </w:t>
-      </w:r>
-      <w:r>
-        <w:t xml:space="preserve">Landstingets index måste i så fall ha en tjänsteproducent för notifieringskontraktet. Det illustreras av dubbelriktade pilar i figuren </w:t>
+        <w:t xml:space="preserve">För att nationellt engagemangsindex ska kunna erbjuda sina tjänstekonsumenter en nationell vy av invånarens engagemang inom vård och omsorg kopplas domänernas index samman med hjälp av </w:t>
+      </w:r>
+      <w:proofErr w:type="gramStart"/>
+      <w:r>
+        <w:t>notifieringskontraktet</w:t>
+      </w:r>
+      <w:proofErr w:type="gramEnd"/>
+      <w:r>
+        <w:t xml:space="preserve">. Alla engagemangsindex måste </w:t>
+      </w:r>
+      <w:proofErr w:type="gramStart"/>
+      <w:r>
+        <w:t>notifiera</w:t>
+      </w:r>
+      <w:proofErr w:type="gramEnd"/>
+      <w:r>
+        <w:t xml:space="preserve"> prenumeranter vid uppdatering. Även ett landsting med eget index kan välja att hålla en komplett nationell vy för sina patienter. </w:t>
+      </w:r>
+      <w:r>
+        <w:t xml:space="preserve">Landstingets index måste i så fall ha en tjänsteproducent för </w:t>
+      </w:r>
+      <w:proofErr w:type="gramStart"/>
+      <w:r>
+        <w:t>notifieringskontraktet</w:t>
+      </w:r>
+      <w:proofErr w:type="gramEnd"/>
+      <w:r>
+        <w:t xml:space="preserve">. Det illustreras av dubbelriktade pilar i figuren </w:t>
       </w:r>
       <w:commentRangeStart w:id="44"/>
       <w:commentRangeStart w:id="45"/>
@@ -11954,15 +11990,28 @@
         <w:t xml:space="preserve">Figur: Federering </w:t>
       </w:r>
       <w:r>
-        <w:t>genom notifieringskontrakt</w:t>
-      </w:r>
+        <w:t xml:space="preserve">genom </w:t>
+      </w:r>
+      <w:proofErr w:type="gramStart"/>
+      <w:r>
+        <w:t>notifieringskontrakt</w:t>
+      </w:r>
+      <w:proofErr w:type="gramEnd"/>
     </w:p>
     <w:p>
       <w:pPr>
         <w:pStyle w:val="BodyText"/>
       </w:pPr>
       <w:r>
-        <w:t xml:space="preserve">Aggregerande tjänster och tillämpningar kan också välja att prenumerera på notifieringar från engagemangsindex i syfte uppdatera ett </w:t>
+        <w:t xml:space="preserve">Aggregerande tjänster och tillämpningar kan också välja att prenumerera på </w:t>
+      </w:r>
+      <w:proofErr w:type="gramStart"/>
+      <w:r>
+        <w:t>notifieringar</w:t>
+      </w:r>
+      <w:proofErr w:type="gramEnd"/>
+      <w:r>
+        <w:t xml:space="preserve"> från engagemangsindex i syfte uppdatera ett </w:t>
       </w:r>
       <w:commentRangeStart w:id="46"/>
       <w:commentRangeStart w:id="47"/>
@@ -12010,7 +12059,23 @@
         <w:spacing w:before="0" w:after="120"/>
       </w:pPr>
       <w:r>
-        <w:t>NPÖ-tillämpningens aggregerande tjänst använder engagemangsindex för att veta vilka svarstjänster som ska kontaktas när en patientfråga ställs. I optimeringssyfte har den ett temporärt mellanlager eftersom det är sannolikt att ny fråga kommer att ställas i närtid. För att temporära mellanlagret ska spegla förändringar som sker i journalerna är NPÖ en tjänsteproducent för notifieringskontraktet. Om en notifiering rör en patient i det temporära mellanlagret kan NPÖ hämta in ny information från aktuell svarstjänst och på så sätt säkerställa att temporärt mellanlagrad information är aktuell.</w:t>
+        <w:t xml:space="preserve">NPÖ-tillämpningens aggregerande tjänst använder engagemangsindex för att veta vilka svarstjänster som ska kontaktas när en patientfråga ställs. I optimeringssyfte har den ett temporärt mellanlager eftersom det är sannolikt att ny fråga kommer att ställas i närtid. För att temporära mellanlagret ska spegla förändringar som sker i journalerna är NPÖ en tjänsteproducent för </w:t>
+      </w:r>
+      <w:proofErr w:type="gramStart"/>
+      <w:r>
+        <w:t>notifieringskontraktet</w:t>
+      </w:r>
+      <w:proofErr w:type="gramEnd"/>
+      <w:r>
+        <w:t xml:space="preserve">. Om en </w:t>
+      </w:r>
+      <w:proofErr w:type="gramStart"/>
+      <w:r>
+        <w:t>notifiering</w:t>
+      </w:r>
+      <w:proofErr w:type="gramEnd"/>
+      <w:r>
+        <w:t xml:space="preserve"> rör en patient i det temporära mellanlagret kan NPÖ hämta in ny information från aktuell svarstjänst och på så sätt säkerställa att temporärt mellanlagrad information är aktuell.</w:t>
       </w:r>
     </w:p>
     <w:p>
@@ -12032,7 +12097,15 @@
         <w:spacing w:before="0" w:after="120"/>
       </w:pPr>
       <w:r>
-        <w:t>Den nationella e-tjänsten för invånarens direktbokning genererar ett meddelande till patienten i Mina Vårdkontakters meddelandefunktion när en kallelse skapas i ett bokningssystem. Genom att e-tjänsten publicerar en tjänsteproducent för notifieringskontraktet kan den filtrera index-notifieringar som rör kallelser och med hjälp av den info</w:t>
+        <w:t xml:space="preserve">Den nationella e-tjänsten för invånarens direktbokning genererar ett meddelande till patienten i Mina Vårdkontakters meddelandefunktion när en kallelse skapas i ett bokningssystem. Genom att e-tjänsten publicerar en tjänsteproducent för </w:t>
+      </w:r>
+      <w:proofErr w:type="gramStart"/>
+      <w:r>
+        <w:t>notifieringskontraktet</w:t>
+      </w:r>
+      <w:proofErr w:type="gramEnd"/>
+      <w:r>
+        <w:t xml:space="preserve"> kan den filtrera index-notifieringar som rör kallelser och med hjälp av den info</w:t>
       </w:r>
       <w:r>
         <w:t xml:space="preserve">rmationen vända sig till aktuell tidbok för </w:t>
@@ -12046,7 +12119,15 @@
         <w:pStyle w:val="BodyText"/>
       </w:pPr>
       <w:r>
-        <w:t>Nedanstående figur illustrerar dessa scenarion genom notifieringspilar från nationella domänens engagemangsindex till NPÖ-tillämpningen och till e-tjänsten för invånarens tidbokning.</w:t>
+        <w:t xml:space="preserve">Nedanstående figur illustrerar dessa scenarion genom </w:t>
+      </w:r>
+      <w:proofErr w:type="gramStart"/>
+      <w:r>
+        <w:t>notifieringspilar</w:t>
+      </w:r>
+      <w:proofErr w:type="gramEnd"/>
+      <w:r>
+        <w:t xml:space="preserve"> från nationella domänens engagemangsindex till NPÖ-tillämpningen och till e-tjänsten för invånarens tidbokning.</w:t>
       </w:r>
     </w:p>
     <w:p>
@@ -12114,7 +12195,15 @@
         <w:pStyle w:val="BodyText"/>
       </w:pPr>
       <w:r>
-        <w:t>Figur: Notifiering av tillämpningar och aggregerande tjänster</w:t>
+        <w:t xml:space="preserve">Figur: </w:t>
+      </w:r>
+      <w:proofErr w:type="gramStart"/>
+      <w:r>
+        <w:t>Notifiering</w:t>
+      </w:r>
+      <w:proofErr w:type="gramEnd"/>
+      <w:r>
+        <w:t xml:space="preserve"> av tillämpningar och aggregerande tjänster</w:t>
       </w:r>
     </w:p>
     <w:p>
@@ -12330,14 +12419,27 @@
       <w:r>
         <w:t xml:space="preserve">Figur </w:t>
       </w:r>
-      <w:fldSimple w:instr=" SEQ Figur \* ARABIC ">
-        <w:r>
-          <w:rPr>
-            <w:noProof/>
-          </w:rPr>
-          <w:t>1</w:t>
-        </w:r>
-      </w:fldSimple>
+      <w:r>
+        <w:fldChar w:fldCharType="begin"/>
+      </w:r>
+      <w:r>
+        <w:instrText xml:space="preserve"> SEQ Figur \* ARABIC </w:instrText>
+      </w:r>
+      <w:r>
+        <w:fldChar w:fldCharType="separate"/>
+      </w:r>
+      <w:r>
+        <w:rPr>
+          <w:noProof/>
+        </w:rPr>
+        <w:t>1</w:t>
+      </w:r>
+      <w:r>
+        <w:rPr>
+          <w:noProof/>
+        </w:rPr>
+        <w:fldChar w:fldCharType="end"/>
+      </w:r>
       <w:r>
         <w:t xml:space="preserve"> Användningsmönster vid aggregering</w:t>
       </w:r>
@@ -12366,7 +12468,15 @@
         <w:t>för händelsedriven informationshämtning</w:t>
       </w:r>
       <w:r>
-        <w:t xml:space="preserve"> prenumererar e-tjänsten på notifieringar från engagemangsindex genom att vara producent av tjänstekontraktet ProcessNotification. Det sker i syfta att hämta information från ett källsystem så snart det skett en förändring i källsystemet avseende en informationsmängd. Detta mönster används även för att synkronisera regionala och nationella engagemangsindex. Figuren nedan visar flödet. </w:t>
+        <w:t xml:space="preserve"> prenumererar e-tjänsten på </w:t>
+      </w:r>
+      <w:proofErr w:type="gramStart"/>
+      <w:r>
+        <w:t>notifieringar</w:t>
+      </w:r>
+      <w:proofErr w:type="gramEnd"/>
+      <w:r>
+        <w:t xml:space="preserve"> från engagemangsindex genom att vara producent av tjänstekontraktet ProcessNotification. Det sker i syfta att hämta information från ett källsystem så snart det skett en förändring i källsystemet avseende en informationsmängd. Detta mönster används även för att synkronisera regionala och nationella engagemangsindex. Figuren nedan visar flödet. </w:t>
       </w:r>
     </w:p>
     <w:p>
@@ -12439,7 +12549,15 @@
         <w:pStyle w:val="BodyText"/>
       </w:pPr>
       <w:r>
-        <w:t>Länkade EI:n uppstår när källsystemen uppdaterar ett regionalt EI som i sin tur skickar notifieringar till ett nationellt EI.</w:t>
+        <w:t xml:space="preserve">Länkade EI:n uppstår när källsystemen uppdaterar ett regionalt EI som i sin tur skickar </w:t>
+      </w:r>
+      <w:proofErr w:type="gramStart"/>
+      <w:r>
+        <w:t>notifieringar</w:t>
+      </w:r>
+      <w:proofErr w:type="gramEnd"/>
+      <w:r>
+        <w:t xml:space="preserve"> till ett nationellt EI.</w:t>
       </w:r>
     </w:p>
     <w:p>
@@ -12517,8 +12635,16 @@
         <w:rPr>
           <w:highlight w:val="yellow"/>
         </w:rPr>
-        <w:t>Journalsystem publicerar nya EI-poster, Prenumeranter får filtrerade notifieringar</w:t>
-      </w:r>
+        <w:t xml:space="preserve">Journalsystem publicerar nya EI-poster, Prenumeranter får filtrerade </w:t>
+      </w:r>
+      <w:proofErr w:type="gramStart"/>
+      <w:r>
+        <w:rPr>
+          <w:highlight w:val="yellow"/>
+        </w:rPr>
+        <w:t>notifieringar</w:t>
+      </w:r>
+      <w:proofErr w:type="gramEnd"/>
     </w:p>
     <w:p>
       <w:pPr>
@@ -13656,10 +13782,12 @@
             <w:pPr>
               <w:pStyle w:val="BodyText"/>
             </w:pPr>
+            <w:proofErr w:type="gramStart"/>
             <w:r>
               <w:lastRenderedPageBreak/>
               <w:t>Notifieringskontrakt</w:t>
             </w:r>
+            <w:proofErr w:type="gramEnd"/>
           </w:p>
         </w:tc>
         <w:tc>
@@ -13765,16 +13893,29 @@
       </w:pPr>
       <w:bookmarkStart w:id="63" w:name="_Toc272411426"/>
       <w:r>
-        <w:t>Adressering för Notifieringskontraktet</w:t>
+        <w:t xml:space="preserve">Adressering för </w:t>
+      </w:r>
+      <w:proofErr w:type="gramStart"/>
+      <w:r>
+        <w:t>Notifieringskontraktet</w:t>
       </w:r>
       <w:bookmarkEnd w:id="63"/>
+      <w:proofErr w:type="gramEnd"/>
     </w:p>
     <w:p>
       <w:pPr>
         <w:pStyle w:val="BodyText"/>
       </w:pPr>
       <w:r>
-        <w:t>Tjänsteproducenter av notifieringskontrakten adresseras</w:t>
+        <w:t xml:space="preserve">Tjänsteproducenter av </w:t>
+      </w:r>
+      <w:proofErr w:type="gramStart"/>
+      <w:r>
+        <w:t>notifieringskontrakten</w:t>
+      </w:r>
+      <w:proofErr w:type="gramEnd"/>
+      <w:r>
+        <w:t xml:space="preserve"> adresseras</w:t>
       </w:r>
       <w:r>
         <w:t xml:space="preserve"> med respektive </w:t>
@@ -13814,7 +13955,15 @@
         <w:t>I nationella domänen administreras prenumeranter i domänens tjänsteadresseringskatalog på samma sätt som vanliga tjänsteproducenter</w:t>
       </w:r>
       <w:r>
-        <w:t xml:space="preserve">. Ur tjänsteadresseringskatalogens perspektiv är det ingen skillnad mellan en producent av notifieringskontraktet och andra tjänstekontrakt. </w:t>
+        <w:t xml:space="preserve">. Ur tjänsteadresseringskatalogens perspektiv är det ingen skillnad mellan en producent av </w:t>
+      </w:r>
+      <w:proofErr w:type="gramStart"/>
+      <w:r>
+        <w:t>notifieringskontraktet</w:t>
+      </w:r>
+      <w:proofErr w:type="gramEnd"/>
+      <w:r>
+        <w:t xml:space="preserve"> och andra tjänstekontrakt. </w:t>
       </w:r>
     </w:p>
     <w:p>
@@ -13857,7 +14006,23 @@
         <w:commentReference w:id="65"/>
       </w:r>
       <w:r>
-        <w:t xml:space="preserve"> Det innebär att ett engagemangsindex är konsument av tjänstekontraktet urn:riv:itintegration:registry:GetLogicalAddresseesByServiceContract:1 som t.ex. realiseras i tjänsteplattformens tjänsteadresseringskatalog. Som värde för parametern ”ServiceContract” anges ”urn:riv:itintegration:engagementindex:ProcessNotification:1”. Svaret består av en lista av logiska adresser </w:t>
+        <w:t xml:space="preserve"> Det innebär att ett engagemangsindex är konsument av tjänstekontraktet </w:t>
+      </w:r>
+      <w:proofErr w:type="gramStart"/>
+      <w:r>
+        <w:t>urn:riv</w:t>
+      </w:r>
+      <w:proofErr w:type="gramEnd"/>
+      <w:r>
+        <w:t>:itintegration:registry:GetLogicalAddresseesByServiceContract:1 som t.ex. realiseras i tjänsteplattformens tjänsteadresseringskatalog. Som värde för parametern ”ServiceContract” anges ”</w:t>
+      </w:r>
+      <w:proofErr w:type="gramStart"/>
+      <w:r>
+        <w:t>urn:riv</w:t>
+      </w:r>
+      <w:proofErr w:type="gramEnd"/>
+      <w:r>
+        <w:t xml:space="preserve">:itintegration:engagementindex:ProcessNotification:1”. Svaret består av en lista av logiska adresser </w:t>
       </w:r>
       <w:r>
         <w:t>till alla som prenumererar på uppdateringar från domänens engagemangsinde</w:t>
@@ -13886,7 +14051,23 @@
         <w:pStyle w:val="BodyText"/>
       </w:pPr>
       <w:r>
-        <w:t xml:space="preserve">Eftersom det är möjligt för ett landstingsindex att prenumerera på notifieringar från det nationella indexet som samtidigt prenumererar på uppdateringar från landstingens index behövs regelverk som förhindrar rundgång. Regelverket består i att varje engagemangsindex som prenumererar måste filtrera inkommande notifieringar som är ett resultat av en utgående notifiering. </w:t>
+        <w:t xml:space="preserve">Eftersom det är möjligt för ett landstingsindex att prenumerera på </w:t>
+      </w:r>
+      <w:proofErr w:type="gramStart"/>
+      <w:r>
+        <w:t>notifieringar</w:t>
+      </w:r>
+      <w:proofErr w:type="gramEnd"/>
+      <w:r>
+        <w:t xml:space="preserve"> från det nationella indexet som samtidigt prenumererar på uppdateringar från landstingens index behövs regelverk som förhindrar rundgång. Regelverket består i att varje engagemangsindex som prenumererar måste filtrera inkommande </w:t>
+      </w:r>
+      <w:proofErr w:type="gramStart"/>
+      <w:r>
+        <w:t>notifieringar</w:t>
+      </w:r>
+      <w:proofErr w:type="gramEnd"/>
+      <w:r>
+        <w:t xml:space="preserve"> som är ett resultat av en utgående notifiering. </w:t>
       </w:r>
     </w:p>
     <w:p>
@@ -13896,7 +14077,15 @@
       <w:commentRangeStart w:id="68"/>
       <w:commentRangeStart w:id="69"/>
       <w:r>
-        <w:t xml:space="preserve">Engagemangsposten innehåller information som möjliggör för ett index att identifiera sådana notifieringar: Om egenskapen ”Owner” i en inkommande notifiering innehåller </w:t>
+        <w:t xml:space="preserve">Engagemangsposten innehåller information som möjliggör för ett index att identifiera sådana </w:t>
+      </w:r>
+      <w:proofErr w:type="gramStart"/>
+      <w:r>
+        <w:t>notifieringar</w:t>
+      </w:r>
+      <w:proofErr w:type="gramEnd"/>
+      <w:r>
+        <w:t xml:space="preserve">: Om egenskapen ”Owner” i en inkommande notifiering innehåller </w:t>
       </w:r>
       <w:commentRangeStart w:id="70"/>
       <w:r>
@@ -14306,7 +14495,15 @@
         <w:commentReference w:id="86"/>
       </w:r>
       <w:r>
-        <w:t xml:space="preserve"> Det gäller även i det fall informationsflödet rent tekniskt initieras från EI med en e-tjänst som mottagare (notifiering via ProcessNotification-kontraktet). </w:t>
+        <w:t xml:space="preserve"> Det gäller även i det fall informationsflödet rent tekniskt initieras från EI med en e-tjänst som mottagare (</w:t>
+      </w:r>
+      <w:proofErr w:type="gramStart"/>
+      <w:r>
+        <w:t>notifiering</w:t>
+      </w:r>
+      <w:proofErr w:type="gramEnd"/>
+      <w:r>
+        <w:t xml:space="preserve"> via ProcessNotification-kontraktet). </w:t>
       </w:r>
       <w:commentRangeEnd w:id="85"/>
       <w:r>
@@ -14429,7 +14626,21 @@
         <w:rPr>
           <w:color w:val="4F81BD" w:themeColor="accent1"/>
         </w:rPr>
-        <w:t>Kan lämpligen hämtas från tidigare dokumentation i mallen ”Icke funktionella krav”  http://rivta.se/documents/ARK_0023</w:t>
+        <w:t xml:space="preserve">Kan lämpligen hämtas från tidigare dokumentation i mallen ”Icke funktionella </w:t>
+      </w:r>
+      <w:proofErr w:type="gramStart"/>
+      <w:r>
+        <w:rPr>
+          <w:color w:val="4F81BD" w:themeColor="accent1"/>
+        </w:rPr>
+        <w:t xml:space="preserve">krav”  </w:t>
+      </w:r>
+      <w:proofErr w:type="gramEnd"/>
+      <w:r>
+        <w:rPr>
+          <w:color w:val="4F81BD" w:themeColor="accent1"/>
+        </w:rPr>
+        <w:t>http://rivta.se/documents/ARK_0023</w:t>
       </w:r>
     </w:p>
     <w:p>
@@ -14582,7 +14793,21 @@
               <w:rPr>
                 <w:highlight w:val="yellow"/>
               </w:rPr>
-              <w:t>&lt; 1 sekund för 95% av alla anrop</w:t>
+              <w:t xml:space="preserve">&lt; 1 sekund för </w:t>
+            </w:r>
+            <w:proofErr w:type="gramStart"/>
+            <w:r>
+              <w:rPr>
+                <w:highlight w:val="yellow"/>
+              </w:rPr>
+              <w:t>95%</w:t>
+            </w:r>
+            <w:proofErr w:type="gramEnd"/>
+            <w:r>
+              <w:rPr>
+                <w:highlight w:val="yellow"/>
+              </w:rPr>
+              <w:t xml:space="preserve"> av alla anrop</w:t>
             </w:r>
           </w:p>
         </w:tc>
@@ -15343,7 +15568,21 @@
         <w:rPr>
           <w:color w:val="4F81BD" w:themeColor="accent1"/>
         </w:rPr>
-        <w:t>Detta bör ske både i form av diagram och tabell som beskriver mappningen.</w:t>
+        <w:t xml:space="preserve">Detta bör ske både i form av diagram </w:t>
+      </w:r>
+      <w:proofErr w:type="gramStart"/>
+      <w:r>
+        <w:rPr>
+          <w:color w:val="4F81BD" w:themeColor="accent1"/>
+        </w:rPr>
+        <w:t>och</w:t>
+      </w:r>
+      <w:proofErr w:type="gramEnd"/>
+      <w:r>
+        <w:rPr>
+          <w:color w:val="4F81BD" w:themeColor="accent1"/>
+        </w:rPr>
+        <w:t xml:space="preserve"> tabell som beskriver mappningen.</w:t>
       </w:r>
     </w:p>
     <w:p/>
@@ -15766,7 +16005,15 @@
               <w:pStyle w:val="BodyText"/>
             </w:pPr>
             <w:r>
-              <w:t>1..1</w:t>
+              <w:t>1</w:t>
+            </w:r>
+            <w:proofErr w:type="gramStart"/>
+            <w:r>
+              <w:t>..</w:t>
+            </w:r>
+            <w:proofErr w:type="gramEnd"/>
+            <w:r>
+              <w:t>1</w:t>
             </w:r>
           </w:p>
         </w:tc>
@@ -15838,7 +16085,15 @@
               <w:pStyle w:val="BodyText"/>
             </w:pPr>
             <w:r>
-              <w:t>URN på formen &lt;regelverk&gt;:&lt;huvuddomän&gt;:&lt;underdomän&gt;:&lt;ev. ytterkligare nivå&gt;. Ex: ”riv:crm:scheduling”</w:t>
+              <w:t>URN på formen &lt;regelverk&gt;:&lt;huvuddomän&gt;:&lt;underdomän&gt;:&lt;ev. ytterkligare nivå&gt;. Ex: ”</w:t>
+            </w:r>
+            <w:proofErr w:type="gramStart"/>
+            <w:r>
+              <w:t>riv:crm</w:t>
+            </w:r>
+            <w:proofErr w:type="gramEnd"/>
+            <w:r>
+              <w:t>:scheduling”</w:t>
             </w:r>
           </w:p>
         </w:tc>
@@ -15852,7 +16107,15 @@
               <w:pStyle w:val="BodyText"/>
             </w:pPr>
             <w:r>
-              <w:t>1..1</w:t>
+              <w:t>1</w:t>
+            </w:r>
+            <w:proofErr w:type="gramStart"/>
+            <w:r>
+              <w:t>..</w:t>
+            </w:r>
+            <w:proofErr w:type="gramEnd"/>
+            <w:r>
+              <w:t>1</w:t>
             </w:r>
           </w:p>
         </w:tc>
@@ -15924,7 +16187,15 @@
               <w:pStyle w:val="BodyText"/>
             </w:pPr>
             <w:r>
-              <w:t>Text bestående av bokstäver i ASCII. Exempel för domänen crm:scheduling: ”Booking”, ”Invitation”</w:t>
+              <w:t xml:space="preserve">Text bestående av bokstäver i ASCII. Exempel för domänen </w:t>
+            </w:r>
+            <w:proofErr w:type="gramStart"/>
+            <w:r>
+              <w:t>crm:scheduling</w:t>
+            </w:r>
+            <w:proofErr w:type="gramEnd"/>
+            <w:r>
+              <w:t>: ”Booking”, ”Invitation”</w:t>
             </w:r>
           </w:p>
           <w:p>
@@ -15932,7 +16203,15 @@
               <w:pStyle w:val="BodyText"/>
             </w:pPr>
             <w:r>
-              <w:t>Exempel för domänen careprocess:request: RequestStatus (remisstatus)</w:t>
+              <w:t xml:space="preserve">Exempel för domänen </w:t>
+            </w:r>
+            <w:proofErr w:type="gramStart"/>
+            <w:r>
+              <w:t>careprocess:request</w:t>
+            </w:r>
+            <w:proofErr w:type="gramEnd"/>
+            <w:r>
+              <w:t>: RequestStatus (remisstatus)</w:t>
             </w:r>
           </w:p>
         </w:tc>
@@ -15946,7 +16225,15 @@
               <w:pStyle w:val="BodyText"/>
             </w:pPr>
             <w:r>
-              <w:t>1..1</w:t>
+              <w:t>1</w:t>
+            </w:r>
+            <w:proofErr w:type="gramStart"/>
+            <w:r>
+              <w:t>..</w:t>
+            </w:r>
+            <w:proofErr w:type="gramEnd"/>
+            <w:r>
+              <w:t>1</w:t>
             </w:r>
           </w:p>
         </w:tc>
@@ -16074,7 +16361,15 @@
             </w:pPr>
             <w:r>
               <w:lastRenderedPageBreak/>
-              <w:t>1..1</w:t>
+              <w:t>1</w:t>
+            </w:r>
+            <w:proofErr w:type="gramStart"/>
+            <w:r>
+              <w:t>..</w:t>
+            </w:r>
+            <w:proofErr w:type="gramEnd"/>
+            <w:r>
+              <w:t>1</w:t>
             </w:r>
           </w:p>
         </w:tc>
@@ -16202,7 +16497,15 @@
               <w:pStyle w:val="BodyText"/>
             </w:pPr>
             <w:r>
-              <w:t>Exempel för domänen crm:scheduling: bookingid</w:t>
+              <w:t xml:space="preserve">Exempel för domänen </w:t>
+            </w:r>
+            <w:proofErr w:type="gramStart"/>
+            <w:r>
+              <w:t>crm:scheduling</w:t>
+            </w:r>
+            <w:proofErr w:type="gramEnd"/>
+            <w:r>
+              <w:t>: bookingid</w:t>
             </w:r>
           </w:p>
           <w:p>
@@ -16210,7 +16513,15 @@
               <w:pStyle w:val="BodyText"/>
             </w:pPr>
             <w:r>
-              <w:t>Exempel för domänen ehr:patientoverview: Konstanten ”NA”</w:t>
+              <w:t xml:space="preserve">Exempel för domänen </w:t>
+            </w:r>
+            <w:proofErr w:type="gramStart"/>
+            <w:r>
+              <w:t>ehr:patientoverview</w:t>
+            </w:r>
+            <w:proofErr w:type="gramEnd"/>
+            <w:r>
+              <w:t>: Konstanten ”NA”</w:t>
             </w:r>
           </w:p>
           <w:p>
@@ -16218,7 +16529,15 @@
               <w:pStyle w:val="BodyText"/>
             </w:pPr>
             <w:r>
-              <w:t>Exempel för domänen careprocess:request: requestId</w:t>
+              <w:t xml:space="preserve">Exempel för domänen </w:t>
+            </w:r>
+            <w:proofErr w:type="gramStart"/>
+            <w:r>
+              <w:t>careprocess:request</w:t>
+            </w:r>
+            <w:proofErr w:type="gramEnd"/>
+            <w:r>
+              <w:t>: requestId</w:t>
             </w:r>
           </w:p>
           <w:p>
@@ -16237,7 +16556,15 @@
               <w:pStyle w:val="BodyText"/>
             </w:pPr>
             <w:r>
-              <w:t>1..1</w:t>
+              <w:t>1</w:t>
+            </w:r>
+            <w:proofErr w:type="gramStart"/>
+            <w:r>
+              <w:t>..</w:t>
+            </w:r>
+            <w:proofErr w:type="gramEnd"/>
+            <w:r>
+              <w:t>1</w:t>
             </w:r>
           </w:p>
         </w:tc>
@@ -16323,7 +16650,15 @@
               <w:pStyle w:val="BodyText"/>
             </w:pPr>
             <w:r>
-              <w:t>1..1</w:t>
+              <w:t>1</w:t>
+            </w:r>
+            <w:proofErr w:type="gramStart"/>
+            <w:r>
+              <w:t>..</w:t>
+            </w:r>
+            <w:proofErr w:type="gramEnd"/>
+            <w:r>
+              <w:t>1</w:t>
             </w:r>
           </w:p>
         </w:tc>
@@ -16381,8 +16716,13 @@
               <w:pStyle w:val="BodyText"/>
             </w:pPr>
             <w:r>
-              <w:t>Verksamhetsmässig tidpunkt för senaste informations-förekomsten i källan som indexeras av denna  indexpost</w:t>
-            </w:r>
+              <w:t xml:space="preserve">Verksamhetsmässig tidpunkt för senaste informations-förekomsten i källan som indexeras av </w:t>
+            </w:r>
+            <w:proofErr w:type="gramStart"/>
+            <w:r>
+              <w:t>denna  indexpost</w:t>
+            </w:r>
+            <w:proofErr w:type="gramEnd"/>
           </w:p>
         </w:tc>
         <w:tc>
@@ -16409,7 +16749,15 @@
               <w:pStyle w:val="BodyText"/>
             </w:pPr>
             <w:r>
-              <w:t>0..1</w:t>
+              <w:t>0</w:t>
+            </w:r>
+            <w:proofErr w:type="gramStart"/>
+            <w:r>
+              <w:t>..</w:t>
+            </w:r>
+            <w:proofErr w:type="gramEnd"/>
+            <w:r>
+              <w:t>1</w:t>
             </w:r>
           </w:p>
         </w:tc>
@@ -16437,7 +16785,15 @@
               <w:pStyle w:val="BodyText"/>
             </w:pPr>
             <w:r>
-              <w:t>Multiplicitet varierar med tjänstedomän. Möjliga regler är 0..1 och 1..1</w:t>
+              <w:t>Multiplicitet varierar med tjänstedomän. Möjliga regler är 0</w:t>
+            </w:r>
+            <w:proofErr w:type="gramStart"/>
+            <w:r>
+              <w:t>..</w:t>
+            </w:r>
+            <w:proofErr w:type="gramEnd"/>
+            <w:r>
+              <w:t>1 och 1..1</w:t>
             </w:r>
           </w:p>
         </w:tc>
@@ -16506,7 +16862,15 @@
               <w:pStyle w:val="BodyText"/>
             </w:pPr>
             <w:r>
-              <w:t>1..1</w:t>
+              <w:t>1</w:t>
+            </w:r>
+            <w:proofErr w:type="gramStart"/>
+            <w:r>
+              <w:t>..</w:t>
+            </w:r>
+            <w:proofErr w:type="gramEnd"/>
+            <w:r>
+              <w:t>1</w:t>
             </w:r>
           </w:p>
         </w:tc>
@@ -16538,7 +16902,15 @@
               <w:t>av kontraktets tjänste-producent</w:t>
             </w:r>
             <w:r>
-              <w:t>, dvs EI</w:t>
+              <w:t xml:space="preserve">, </w:t>
+            </w:r>
+            <w:proofErr w:type="gramStart"/>
+            <w:r>
+              <w:t>dvs</w:t>
+            </w:r>
+            <w:proofErr w:type="gramEnd"/>
+            <w:r>
+              <w:t xml:space="preserve"> EI</w:t>
             </w:r>
           </w:p>
         </w:tc>
@@ -16597,7 +16969,15 @@
               <w:pStyle w:val="BodyText"/>
             </w:pPr>
             <w:r>
-              <w:t>0..1</w:t>
+              <w:t>0</w:t>
+            </w:r>
+            <w:proofErr w:type="gramStart"/>
+            <w:r>
+              <w:t>..</w:t>
+            </w:r>
+            <w:proofErr w:type="gramEnd"/>
+            <w:r>
+              <w:t>1</w:t>
             </w:r>
           </w:p>
         </w:tc>
@@ -16698,7 +17078,15 @@
               <w:pStyle w:val="BodyText"/>
             </w:pPr>
             <w:r>
-              <w:t>1..1</w:t>
+              <w:t>1</w:t>
+            </w:r>
+            <w:proofErr w:type="gramStart"/>
+            <w:r>
+              <w:t>..</w:t>
+            </w:r>
+            <w:proofErr w:type="gramEnd"/>
+            <w:r>
+              <w:t>1</w:t>
             </w:r>
           </w:p>
         </w:tc>
@@ -16784,7 +17172,15 @@
               <w:pStyle w:val="BodyText"/>
             </w:pPr>
             <w:r>
-              <w:t>1..1</w:t>
+              <w:t>1</w:t>
+            </w:r>
+            <w:proofErr w:type="gramStart"/>
+            <w:r>
+              <w:t>..</w:t>
+            </w:r>
+            <w:proofErr w:type="gramEnd"/>
+            <w:r>
+              <w:t>1</w:t>
             </w:r>
           </w:p>
         </w:tc>
@@ -16870,7 +17266,15 @@
               <w:pStyle w:val="BodyText"/>
             </w:pPr>
             <w:r>
-              <w:t>1..1</w:t>
+              <w:t>1</w:t>
+            </w:r>
+            <w:proofErr w:type="gramStart"/>
+            <w:r>
+              <w:t>..</w:t>
+            </w:r>
+            <w:proofErr w:type="gramEnd"/>
+            <w:r>
+              <w:t>1</w:t>
             </w:r>
           </w:p>
         </w:tc>
@@ -16884,7 +17288,15 @@
               <w:pStyle w:val="BodyText"/>
             </w:pPr>
             <w:r>
-              <w:t>Syftet är att skapa förutsättningar för att undvika rundgång mellan notifierande parter.</w:t>
+              <w:t xml:space="preserve">Syftet är att skapa förutsättningar för att undvika rundgång mellan </w:t>
+            </w:r>
+            <w:proofErr w:type="gramStart"/>
+            <w:r>
+              <w:t>notifierande</w:t>
+            </w:r>
+            <w:proofErr w:type="gramEnd"/>
+            <w:r>
+              <w:t xml:space="preserve"> parter.</w:t>
             </w:r>
           </w:p>
         </w:tc>
@@ -17373,7 +17785,21 @@
               <w:rPr>
                 <w:i/>
               </w:rPr>
-              <w:t>1..*</w:t>
+              <w:t>1</w:t>
+            </w:r>
+            <w:proofErr w:type="gramStart"/>
+            <w:r>
+              <w:rPr>
+                <w:i/>
+              </w:rPr>
+              <w:t>..</w:t>
+            </w:r>
+            <w:proofErr w:type="gramEnd"/>
+            <w:r>
+              <w:rPr>
+                <w:i/>
+              </w:rPr>
+              <w:t>*</w:t>
             </w:r>
           </w:p>
         </w:tc>
@@ -17427,7 +17853,15 @@
               <w:pStyle w:val="BodyText"/>
             </w:pPr>
             <w:r>
-              <w:t>1..1</w:t>
+              <w:t>1</w:t>
+            </w:r>
+            <w:proofErr w:type="gramStart"/>
+            <w:r>
+              <w:t>..</w:t>
+            </w:r>
+            <w:proofErr w:type="gramEnd"/>
+            <w:r>
+              <w:t>1</w:t>
             </w:r>
           </w:p>
         </w:tc>
@@ -17478,7 +17912,15 @@
               <w:pStyle w:val="BodyText"/>
             </w:pPr>
             <w:r>
-              <w:t>1..1</w:t>
+              <w:t>1</w:t>
+            </w:r>
+            <w:proofErr w:type="gramStart"/>
+            <w:r>
+              <w:t>..</w:t>
+            </w:r>
+            <w:proofErr w:type="gramEnd"/>
+            <w:r>
+              <w:t>1</w:t>
             </w:r>
           </w:p>
         </w:tc>
@@ -17532,7 +17974,15 @@
               <w:pStyle w:val="BodyText"/>
             </w:pPr>
             <w:r>
-              <w:t>1..1</w:t>
+              <w:t>1</w:t>
+            </w:r>
+            <w:proofErr w:type="gramStart"/>
+            <w:r>
+              <w:t>..</w:t>
+            </w:r>
+            <w:proofErr w:type="gramEnd"/>
+            <w:r>
+              <w:t>1</w:t>
             </w:r>
           </w:p>
         </w:tc>
@@ -17578,7 +18028,15 @@
             </w:pPr>
             <w:r>
               <w:lastRenderedPageBreak/>
-              <w:t>Namnrymd för Tjänstedomän enligt RIVTA-förvaltningens förvaltade tjänstedomäner. Anges utan versionsnummer. Ex: ”urn:riv:crm:scheduling”</w:t>
+              <w:t>Namnrymd för Tjänstedomän enligt RIVTA-förvaltningens förvaltade tjänstedomäner. Anges utan versionsnummer. Ex: ”</w:t>
+            </w:r>
+            <w:proofErr w:type="gramStart"/>
+            <w:r>
+              <w:t>urn:riv</w:t>
+            </w:r>
+            <w:proofErr w:type="gramEnd"/>
+            <w:r>
+              <w:t>:crm:scheduling”</w:t>
             </w:r>
           </w:p>
         </w:tc>
@@ -17591,7 +18049,15 @@
               <w:pStyle w:val="BodyText"/>
             </w:pPr>
             <w:r>
-              <w:t>1..1</w:t>
+              <w:t>1</w:t>
+            </w:r>
+            <w:proofErr w:type="gramStart"/>
+            <w:r>
+              <w:t>..</w:t>
+            </w:r>
+            <w:proofErr w:type="gramEnd"/>
+            <w:r>
+              <w:t>1</w:t>
             </w:r>
           </w:p>
         </w:tc>
@@ -17646,7 +18112,15 @@
               <w:pStyle w:val="BodyText"/>
             </w:pPr>
             <w:r>
-              <w:t>1..1</w:t>
+              <w:t>1</w:t>
+            </w:r>
+            <w:proofErr w:type="gramStart"/>
+            <w:r>
+              <w:t>..</w:t>
+            </w:r>
+            <w:proofErr w:type="gramEnd"/>
+            <w:r>
+              <w:t>1</w:t>
             </w:r>
           </w:p>
         </w:tc>
@@ -17700,7 +18174,15 @@
               <w:pStyle w:val="BodyText"/>
             </w:pPr>
             <w:r>
-              <w:t>1..1</w:t>
+              <w:t>1</w:t>
+            </w:r>
+            <w:proofErr w:type="gramStart"/>
+            <w:r>
+              <w:t>..</w:t>
+            </w:r>
+            <w:proofErr w:type="gramEnd"/>
+            <w:r>
+              <w:t>1</w:t>
             </w:r>
           </w:p>
         </w:tc>
@@ -17754,7 +18236,15 @@
               <w:pStyle w:val="BodyText"/>
             </w:pPr>
             <w:r>
-              <w:t>1..1</w:t>
+              <w:t>1</w:t>
+            </w:r>
+            <w:proofErr w:type="gramStart"/>
+            <w:r>
+              <w:t>..</w:t>
+            </w:r>
+            <w:proofErr w:type="gramEnd"/>
+            <w:r>
+              <w:t>1</w:t>
             </w:r>
           </w:p>
         </w:tc>
@@ -17811,7 +18301,15 @@
               <w:pStyle w:val="BodyText"/>
             </w:pPr>
             <w:r>
-              <w:t>1..1</w:t>
+              <w:t>1</w:t>
+            </w:r>
+            <w:proofErr w:type="gramStart"/>
+            <w:r>
+              <w:t>..</w:t>
+            </w:r>
+            <w:proofErr w:type="gramEnd"/>
+            <w:r>
+              <w:t>1</w:t>
             </w:r>
           </w:p>
         </w:tc>
@@ -17852,7 +18350,15 @@
               <w:pStyle w:val="BodyText"/>
             </w:pPr>
             <w:r>
-              <w:t>YYYYMMDDhhmmss. Anges ej om DeleteFlag = true.</w:t>
+              <w:t xml:space="preserve">YYYYMMDDhhmmss. Anges </w:t>
+            </w:r>
+            <w:proofErr w:type="gramStart"/>
+            <w:r>
+              <w:t>ej</w:t>
+            </w:r>
+            <w:proofErr w:type="gramEnd"/>
+            <w:r>
+              <w:t xml:space="preserve"> om DeleteFlag = true.</w:t>
             </w:r>
           </w:p>
         </w:tc>
@@ -17865,7 +18371,15 @@
               <w:pStyle w:val="BodyText"/>
             </w:pPr>
             <w:r>
-              <w:t>0..1</w:t>
+              <w:t>0</w:t>
+            </w:r>
+            <w:proofErr w:type="gramStart"/>
+            <w:r>
+              <w:t>..</w:t>
+            </w:r>
+            <w:proofErr w:type="gramEnd"/>
+            <w:r>
+              <w:t>1</w:t>
             </w:r>
           </w:p>
         </w:tc>
@@ -17922,7 +18436,15 @@
               <w:pStyle w:val="BodyText"/>
             </w:pPr>
             <w:r>
-              <w:t>1..1</w:t>
+              <w:t>1</w:t>
+            </w:r>
+            <w:proofErr w:type="gramStart"/>
+            <w:r>
+              <w:t>..</w:t>
+            </w:r>
+            <w:proofErr w:type="gramEnd"/>
+            <w:r>
+              <w:t>1</w:t>
             </w:r>
           </w:p>
         </w:tc>
@@ -17979,7 +18501,15 @@
               <w:pStyle w:val="BodyText"/>
             </w:pPr>
             <w:r>
-              <w:t>1..1</w:t>
+              <w:t>1</w:t>
+            </w:r>
+            <w:proofErr w:type="gramStart"/>
+            <w:r>
+              <w:t>..</w:t>
+            </w:r>
+            <w:proofErr w:type="gramEnd"/>
+            <w:r>
+              <w:t>1</w:t>
             </w:r>
           </w:p>
         </w:tc>
@@ -18137,7 +18667,21 @@
               <w:rPr>
                 <w:i/>
               </w:rPr>
-              <w:t>1..1</w:t>
+              <w:t>1</w:t>
+            </w:r>
+            <w:proofErr w:type="gramStart"/>
+            <w:r>
+              <w:rPr>
+                <w:i/>
+              </w:rPr>
+              <w:t>..</w:t>
+            </w:r>
+            <w:proofErr w:type="gramEnd"/>
+            <w:r>
+              <w:rPr>
+                <w:i/>
+              </w:rPr>
+              <w:t>1</w:t>
             </w:r>
           </w:p>
         </w:tc>
@@ -18197,7 +18741,21 @@
               <w:rPr>
                 <w:i/>
               </w:rPr>
-              <w:t>0..1</w:t>
+              <w:t>0</w:t>
+            </w:r>
+            <w:proofErr w:type="gramStart"/>
+            <w:r>
+              <w:rPr>
+                <w:i/>
+              </w:rPr>
+              <w:t>..</w:t>
+            </w:r>
+            <w:proofErr w:type="gramEnd"/>
+            <w:r>
+              <w:rPr>
+                <w:i/>
+              </w:rPr>
+              <w:t>1</w:t>
             </w:r>
           </w:p>
         </w:tc>
@@ -18276,7 +18834,15 @@
     </w:p>
     <w:p>
       <w:r>
-        <w:t xml:space="preserve">Till denna informationsmängd finns regler som ej uttrycks i schemafilerna och tabellen ovan. Dessa återfinns nedan. </w:t>
+        <w:t xml:space="preserve">Till denna informationsmängd finns regler som </w:t>
+      </w:r>
+      <w:proofErr w:type="gramStart"/>
+      <w:r>
+        <w:t>ej</w:t>
+      </w:r>
+      <w:proofErr w:type="gramEnd"/>
+      <w:r>
+        <w:t xml:space="preserve"> uttrycks i schemafilerna och tabellen ovan. Dessa återfinns nedan. </w:t>
       </w:r>
     </w:p>
     <w:p>
@@ -18345,7 +18911,15 @@
         <w:t xml:space="preserve">R2: </w:t>
       </w:r>
       <w:r>
-        <w:t>För poster med DeleteFlag = true ska borttag göras.</w:t>
+        <w:t xml:space="preserve">För poster med DeleteFlag = true ska </w:t>
+      </w:r>
+      <w:proofErr w:type="gramStart"/>
+      <w:r>
+        <w:t>borttag</w:t>
+      </w:r>
+      <w:proofErr w:type="gramEnd"/>
+      <w:r>
+        <w:t xml:space="preserve"> göras.</w:t>
       </w:r>
     </w:p>
     <w:p/>
@@ -18375,6 +18949,7 @@
           <w:u w:val="single"/>
         </w:rPr>
       </w:pPr>
+      <w:proofErr w:type="gramStart"/>
       <w:r>
         <w:rPr>
           <w:b/>
@@ -18384,6 +18959,7 @@
         <w:lastRenderedPageBreak/>
         <w:t>Notifieringsregler</w:t>
       </w:r>
+      <w:proofErr w:type="gramEnd"/>
     </w:p>
     <w:p>
       <w:pPr>
@@ -18396,7 +18972,15 @@
         <w:t xml:space="preserve">R3: </w:t>
       </w:r>
       <w:r>
-        <w:t>Efter framgångsrik uppdatering enligt begäran ska producenten notifiera prenumeranter enligt regelverket som beskrivs i avsnitt 4 samt de regler och SLA-krav för notifieringskonsumenter som beskrivs för tjänsten ProcessNotification.</w:t>
+        <w:t xml:space="preserve">Efter framgångsrik uppdatering enligt begäran ska producenten </w:t>
+      </w:r>
+      <w:proofErr w:type="gramStart"/>
+      <w:r>
+        <w:t>notifiera</w:t>
+      </w:r>
+      <w:proofErr w:type="gramEnd"/>
+      <w:r>
+        <w:t xml:space="preserve"> prenumeranter enligt regelverket som beskrivs i avsnitt 4 samt de regler och SLA-krav för notifieringskonsumenter som beskrivs för tjänsten ProcessNotification.</w:t>
       </w:r>
     </w:p>
     <w:p>
@@ -18941,7 +19525,15 @@
               <w:spacing w:before="40" w:after="40"/>
             </w:pPr>
             <w:r>
-              <w:t>Om en uppdatering är innehållsmässigt identisk med en befintlig post ska inget fel signaleras. Prenumeranter ska inte heller notifieras under dessa omständigheter.</w:t>
+              <w:t xml:space="preserve">Om en uppdatering är innehållsmässigt identisk med en befintlig post ska inget fel signaleras. Prenumeranter ska inte heller </w:t>
+            </w:r>
+            <w:proofErr w:type="gramStart"/>
+            <w:r>
+              <w:t>notifieras</w:t>
+            </w:r>
+            <w:proofErr w:type="gramEnd"/>
+            <w:r>
+              <w:t xml:space="preserve"> under dessa omständigheter.</w:t>
             </w:r>
           </w:p>
           <w:p>
@@ -19273,7 +19865,15 @@
               <w:spacing w:before="40" w:after="40"/>
             </w:pPr>
             <w:r>
-              <w:t xml:space="preserve">Om producenten inte svarar enligt producent-SLA + 50%, eller om producenten inte är tillgänglig, ska konsumenten göra omsändningar tills producenten fullföljt begäran. </w:t>
+              <w:t xml:space="preserve">Om producenten inte svarar enligt producent-SLA + </w:t>
+            </w:r>
+            <w:proofErr w:type="gramStart"/>
+            <w:r>
+              <w:t>50%</w:t>
+            </w:r>
+            <w:proofErr w:type="gramEnd"/>
+            <w:r>
+              <w:t xml:space="preserve">, eller om producenten inte är tillgänglig, ska konsumenten göra omsändningar tills producenten fullföljt begäran. </w:t>
             </w:r>
           </w:p>
         </w:tc>
@@ -19378,8 +19978,13 @@
               </w:tabs>
               <w:spacing w:before="40" w:after="40"/>
             </w:pPr>
-            <w:r>
-              <w:t>- Registered ResidentIdent Identification</w:t>
+            <w:proofErr w:type="gramStart"/>
+            <w:r>
+              <w:t>-</w:t>
+            </w:r>
+            <w:proofErr w:type="gramEnd"/>
+            <w:r>
+              <w:t xml:space="preserve"> Registered ResidentIdent Identification</w:t>
             </w:r>
           </w:p>
           <w:p>
@@ -19391,8 +19996,13 @@
               </w:tabs>
               <w:spacing w:before="40" w:after="40"/>
             </w:pPr>
-            <w:r>
-              <w:t>- Service domain</w:t>
+            <w:proofErr w:type="gramStart"/>
+            <w:r>
+              <w:t>-</w:t>
+            </w:r>
+            <w:proofErr w:type="gramEnd"/>
+            <w:r>
+              <w:t xml:space="preserve"> Service domain</w:t>
             </w:r>
           </w:p>
           <w:p>
@@ -19404,23 +20014,43 @@
               </w:tabs>
               <w:spacing w:before="40" w:after="40"/>
             </w:pPr>
-            <w:r>
-              <w:t>- Categorization</w:t>
-            </w:r>
-          </w:p>
-          <w:p>
-            <w:r>
-              <w:t>- Logical address</w:t>
-            </w:r>
-          </w:p>
-          <w:p>
-            <w:r>
-              <w:t>- Business object Instance Identifier</w:t>
-            </w:r>
-          </w:p>
-          <w:p>
-            <w:r>
-              <w:t>- Source System</w:t>
+            <w:proofErr w:type="gramStart"/>
+            <w:r>
+              <w:t>-</w:t>
+            </w:r>
+            <w:proofErr w:type="gramEnd"/>
+            <w:r>
+              <w:t xml:space="preserve"> Categorization</w:t>
+            </w:r>
+          </w:p>
+          <w:p>
+            <w:proofErr w:type="gramStart"/>
+            <w:r>
+              <w:t>-</w:t>
+            </w:r>
+            <w:proofErr w:type="gramEnd"/>
+            <w:r>
+              <w:t xml:space="preserve"> Logical address</w:t>
+            </w:r>
+          </w:p>
+          <w:p>
+            <w:proofErr w:type="gramStart"/>
+            <w:r>
+              <w:t>-</w:t>
+            </w:r>
+            <w:proofErr w:type="gramEnd"/>
+            <w:r>
+              <w:t xml:space="preserve"> Business object Instance Identifier</w:t>
+            </w:r>
+          </w:p>
+          <w:p>
+            <w:proofErr w:type="gramStart"/>
+            <w:r>
+              <w:t>-</w:t>
+            </w:r>
+            <w:proofErr w:type="gramEnd"/>
+            <w:r>
+              <w:t xml:space="preserve"> Source System</w:t>
             </w:r>
           </w:p>
         </w:tc>
@@ -19495,7 +20125,15 @@
     <w:p/>
     <w:p>
       <w:r>
-        <w:t xml:space="preserve">Ett anrop avser en tjänstedomän. Tjänsteproducenten (källsystemet) ska svara med alla patienter vars engagemang förändrats sedan angiven tidpunkt. För de patienter som ingår i svaret ska samtliga engagemang redovisas – dvs inte bara de som förändrats sedan angiven tidpunkt. </w:t>
+        <w:t xml:space="preserve">Ett anrop avser en tjänstedomän. Tjänsteproducenten (källsystemet) ska svara med alla patienter vars engagemang förändrats sedan angiven tidpunkt. För de patienter som ingår i svaret ska samtliga engagemang redovisas – </w:t>
+      </w:r>
+      <w:proofErr w:type="gramStart"/>
+      <w:r>
+        <w:t>dvs</w:t>
+      </w:r>
+      <w:proofErr w:type="gramEnd"/>
+      <w:r>
+        <w:t xml:space="preserve"> inte bara de som förändrats sedan angiven tidpunkt. </w:t>
       </w:r>
     </w:p>
     <w:p/>
@@ -19507,7 +20145,15 @@
     <w:p/>
     <w:p>
       <w:r>
-        <w:t>Ett källsystem kan begära borttag ur engagemangsindex av en patients alla engagemang för aktuell tjänstedomän genom att svara med en tom engagemangslista.</w:t>
+        <w:t xml:space="preserve">Ett källsystem kan begära </w:t>
+      </w:r>
+      <w:proofErr w:type="gramStart"/>
+      <w:r>
+        <w:t>borttag</w:t>
+      </w:r>
+      <w:proofErr w:type="gramEnd"/>
+      <w:r>
+        <w:t xml:space="preserve"> ur engagemangsindex av en patients alla engagemang för aktuell tjänstedomän genom att svara med en tom engagemangslista.</w:t>
       </w:r>
     </w:p>
     <w:p/>
@@ -19866,7 +20512,25 @@
                 <w:color w:val="000000"/>
                 <w:szCs w:val="24"/>
               </w:rPr>
-              <w:t>Namnrymd för Tjänstedomän enligt RIVTA-förvaltningens förvaltade tjänstedomäner. Anges utan versionsnummer. Ex: ”urn:riv:crm:scheduling”.</w:t>
+              <w:t>Namnrymd för Tjänstedomän enligt RIVTA-förvaltningens förvaltade tjänstedomäner. Anges utan versionsnummer. Ex: ”</w:t>
+            </w:r>
+            <w:proofErr w:type="gramStart"/>
+            <w:r>
+              <w:rPr>
+                <w:rFonts w:ascii="Arial" w:eastAsia="ヒラギノ角ゴ Pro W3" w:hAnsi="Arial"/>
+                <w:color w:val="000000"/>
+                <w:szCs w:val="24"/>
+              </w:rPr>
+              <w:t>urn:riv</w:t>
+            </w:r>
+            <w:proofErr w:type="gramEnd"/>
+            <w:r>
+              <w:rPr>
+                <w:rFonts w:ascii="Arial" w:eastAsia="ヒラギノ角ゴ Pro W3" w:hAnsi="Arial"/>
+                <w:color w:val="000000"/>
+                <w:szCs w:val="24"/>
+              </w:rPr>
+              <w:t>:crm:scheduling”.</w:t>
             </w:r>
           </w:p>
           <w:p>
@@ -19917,7 +20581,25 @@
                 <w:color w:val="000000"/>
                 <w:szCs w:val="24"/>
               </w:rPr>
-              <w:t>1..1</w:t>
+              <w:t>1</w:t>
+            </w:r>
+            <w:proofErr w:type="gramStart"/>
+            <w:r>
+              <w:rPr>
+                <w:rFonts w:ascii="Arial" w:eastAsia="ヒラギノ角ゴ Pro W3" w:hAnsi="Arial"/>
+                <w:color w:val="000000"/>
+                <w:szCs w:val="24"/>
+              </w:rPr>
+              <w:t>..</w:t>
+            </w:r>
+            <w:proofErr w:type="gramEnd"/>
+            <w:r>
+              <w:rPr>
+                <w:rFonts w:ascii="Arial" w:eastAsia="ヒラギノ角ゴ Pro W3" w:hAnsi="Arial"/>
+                <w:color w:val="000000"/>
+                <w:szCs w:val="24"/>
+              </w:rPr>
+              <w:t>1</w:t>
             </w:r>
           </w:p>
         </w:tc>
@@ -19988,7 +20670,25 @@
                 <w:color w:val="000000"/>
                 <w:szCs w:val="24"/>
               </w:rPr>
-              <w:t>Referenstidpunkt för sökningen. Svaret ska enbart innehålla patienter vars information förändrats i källsystemet vid eller efter denna tidpunkt. Med förändring avses borttag, uppdatering eller tillägg av information.</w:t>
+              <w:t xml:space="preserve">Referenstidpunkt för sökningen. Svaret ska enbart innehålla patienter vars information förändrats i källsystemet vid eller efter denna tidpunkt. Med förändring avses </w:t>
+            </w:r>
+            <w:proofErr w:type="gramStart"/>
+            <w:r>
+              <w:rPr>
+                <w:rFonts w:ascii="Arial" w:eastAsia="ヒラギノ角ゴ Pro W3" w:hAnsi="Arial"/>
+                <w:color w:val="000000"/>
+                <w:szCs w:val="24"/>
+              </w:rPr>
+              <w:t>borttag</w:t>
+            </w:r>
+            <w:proofErr w:type="gramEnd"/>
+            <w:r>
+              <w:rPr>
+                <w:rFonts w:ascii="Arial" w:eastAsia="ヒラギノ角ゴ Pro W3" w:hAnsi="Arial"/>
+                <w:color w:val="000000"/>
+                <w:szCs w:val="24"/>
+              </w:rPr>
+              <w:t>, uppdatering eller tillägg av information.</w:t>
             </w:r>
           </w:p>
         </w:tc>
@@ -20011,7 +20711,25 @@
                 <w:color w:val="000000"/>
                 <w:szCs w:val="24"/>
               </w:rPr>
-              <w:t>1..1</w:t>
+              <w:t>1</w:t>
+            </w:r>
+            <w:proofErr w:type="gramStart"/>
+            <w:r>
+              <w:rPr>
+                <w:rFonts w:ascii="Arial" w:eastAsia="ヒラギノ角ゴ Pro W3" w:hAnsi="Arial"/>
+                <w:color w:val="000000"/>
+                <w:szCs w:val="24"/>
+              </w:rPr>
+              <w:t>..</w:t>
+            </w:r>
+            <w:proofErr w:type="gramEnd"/>
+            <w:r>
+              <w:rPr>
+                <w:rFonts w:ascii="Arial" w:eastAsia="ヒラギノ角ゴ Pro W3" w:hAnsi="Arial"/>
+                <w:color w:val="000000"/>
+                <w:szCs w:val="24"/>
+              </w:rPr>
+              <w:t>1</w:t>
             </w:r>
           </w:p>
         </w:tc>
@@ -20150,7 +20868,25 @@
                 <w:szCs w:val="24"/>
               </w:rPr>
               <w:lastRenderedPageBreak/>
-              <w:t>0..1</w:t>
+              <w:t>0</w:t>
+            </w:r>
+            <w:proofErr w:type="gramStart"/>
+            <w:r>
+              <w:rPr>
+                <w:rFonts w:ascii="Arial" w:eastAsia="ヒラギノ角ゴ Pro W3" w:hAnsi="Arial"/>
+                <w:color w:val="000000"/>
+                <w:szCs w:val="24"/>
+              </w:rPr>
+              <w:t>..</w:t>
+            </w:r>
+            <w:proofErr w:type="gramEnd"/>
+            <w:r>
+              <w:rPr>
+                <w:rFonts w:ascii="Arial" w:eastAsia="ヒラギノ角ゴ Pro W3" w:hAnsi="Arial"/>
+                <w:color w:val="000000"/>
+                <w:szCs w:val="24"/>
+              </w:rPr>
+              <w:t>1</w:t>
             </w:r>
           </w:p>
         </w:tc>
@@ -20422,7 +21158,25 @@
                 <w:color w:val="000000"/>
                 <w:szCs w:val="24"/>
               </w:rPr>
-              <w:t>1..1</w:t>
+              <w:t>1</w:t>
+            </w:r>
+            <w:proofErr w:type="gramStart"/>
+            <w:r>
+              <w:rPr>
+                <w:rFonts w:ascii="Arial" w:eastAsia="ヒラギノ角ゴ Pro W3" w:hAnsi="Arial"/>
+                <w:color w:val="000000"/>
+                <w:szCs w:val="24"/>
+              </w:rPr>
+              <w:t>..</w:t>
+            </w:r>
+            <w:proofErr w:type="gramEnd"/>
+            <w:r>
+              <w:rPr>
+                <w:rFonts w:ascii="Arial" w:eastAsia="ヒラギノ角ゴ Pro W3" w:hAnsi="Arial"/>
+                <w:color w:val="000000"/>
+                <w:szCs w:val="24"/>
+              </w:rPr>
+              <w:t>1</w:t>
             </w:r>
           </w:p>
         </w:tc>
@@ -20521,7 +21275,27 @@
                 <w:color w:val="000000"/>
                 <w:szCs w:val="24"/>
               </w:rPr>
-              <w:t>0..*</w:t>
+              <w:t>0</w:t>
+            </w:r>
+            <w:proofErr w:type="gramStart"/>
+            <w:r>
+              <w:rPr>
+                <w:rFonts w:ascii="Arial" w:eastAsia="ヒラギノ角ゴ Pro W3" w:hAnsi="Arial"/>
+                <w:i/>
+                <w:color w:val="000000"/>
+                <w:szCs w:val="24"/>
+              </w:rPr>
+              <w:t>..</w:t>
+            </w:r>
+            <w:proofErr w:type="gramEnd"/>
+            <w:r>
+              <w:rPr>
+                <w:rFonts w:ascii="Arial" w:eastAsia="ヒラギノ角ゴ Pro W3" w:hAnsi="Arial"/>
+                <w:i/>
+                <w:color w:val="000000"/>
+                <w:szCs w:val="24"/>
+              </w:rPr>
+              <w:t>*</w:t>
             </w:r>
           </w:p>
         </w:tc>
@@ -20615,7 +21389,25 @@
                 <w:color w:val="000000"/>
                 <w:szCs w:val="24"/>
               </w:rPr>
-              <w:t>1..1</w:t>
+              <w:t>1</w:t>
+            </w:r>
+            <w:proofErr w:type="gramStart"/>
+            <w:r>
+              <w:rPr>
+                <w:rFonts w:ascii="Arial" w:eastAsia="ヒラギノ角ゴ Pro W3" w:hAnsi="Arial"/>
+                <w:color w:val="000000"/>
+                <w:szCs w:val="24"/>
+              </w:rPr>
+              <w:t>..</w:t>
+            </w:r>
+            <w:proofErr w:type="gramEnd"/>
+            <w:r>
+              <w:rPr>
+                <w:rFonts w:ascii="Arial" w:eastAsia="ヒラギノ角ゴ Pro W3" w:hAnsi="Arial"/>
+                <w:color w:val="000000"/>
+                <w:szCs w:val="24"/>
+              </w:rPr>
+              <w:t>1</w:t>
             </w:r>
           </w:p>
         </w:tc>
@@ -20701,7 +21493,25 @@
                 <w:color w:val="000000"/>
                 <w:szCs w:val="24"/>
               </w:rPr>
-              <w:t>0..*</w:t>
+              <w:t>0</w:t>
+            </w:r>
+            <w:proofErr w:type="gramStart"/>
+            <w:r>
+              <w:rPr>
+                <w:rFonts w:ascii="Arial" w:eastAsia="ヒラギノ角ゴ Pro W3" w:hAnsi="Arial"/>
+                <w:color w:val="000000"/>
+                <w:szCs w:val="24"/>
+              </w:rPr>
+              <w:t>..</w:t>
+            </w:r>
+            <w:proofErr w:type="gramEnd"/>
+            <w:r>
+              <w:rPr>
+                <w:rFonts w:ascii="Arial" w:eastAsia="ヒラギノ角ゴ Pro W3" w:hAnsi="Arial"/>
+                <w:color w:val="000000"/>
+                <w:szCs w:val="24"/>
+              </w:rPr>
+              <w:t>*</w:t>
             </w:r>
           </w:p>
         </w:tc>
@@ -20720,13 +21530,23 @@
                 <w:szCs w:val="24"/>
               </w:rPr>
             </w:pPr>
+            <w:proofErr w:type="gramStart"/>
             <w:r>
               <w:rPr>
                 <w:rFonts w:ascii="Arial" w:eastAsia="ヒラギノ角ゴ Pro W3" w:hAnsi="Arial"/>
                 <w:color w:val="000000"/>
                 <w:szCs w:val="24"/>
               </w:rPr>
-              <w:t>..registeredResidentIdentification</w:t>
+              <w:t>..</w:t>
+            </w:r>
+            <w:proofErr w:type="gramEnd"/>
+            <w:r>
+              <w:rPr>
+                <w:rFonts w:ascii="Arial" w:eastAsia="ヒラギノ角ゴ Pro W3" w:hAnsi="Arial"/>
+                <w:color w:val="000000"/>
+                <w:szCs w:val="24"/>
+              </w:rPr>
+              <w:t>registeredResidentIdentification</w:t>
             </w:r>
           </w:p>
         </w:tc>
@@ -20795,7 +21615,25 @@
                 <w:color w:val="000000"/>
                 <w:szCs w:val="24"/>
               </w:rPr>
-              <w:t>1..1</w:t>
+              <w:t>1</w:t>
+            </w:r>
+            <w:proofErr w:type="gramStart"/>
+            <w:r>
+              <w:rPr>
+                <w:rFonts w:ascii="Arial" w:eastAsia="ヒラギノ角ゴ Pro W3" w:hAnsi="Arial"/>
+                <w:color w:val="000000"/>
+                <w:szCs w:val="24"/>
+              </w:rPr>
+              <w:t>..</w:t>
+            </w:r>
+            <w:proofErr w:type="gramEnd"/>
+            <w:r>
+              <w:rPr>
+                <w:rFonts w:ascii="Arial" w:eastAsia="ヒラギノ角ゴ Pro W3" w:hAnsi="Arial"/>
+                <w:color w:val="000000"/>
+                <w:szCs w:val="24"/>
+              </w:rPr>
+              <w:t>1</w:t>
             </w:r>
           </w:p>
         </w:tc>
@@ -20814,13 +21652,23 @@
                 <w:szCs w:val="24"/>
               </w:rPr>
             </w:pPr>
+            <w:proofErr w:type="gramStart"/>
             <w:r>
               <w:rPr>
                 <w:rFonts w:ascii="Arial" w:eastAsia="ヒラギノ角ゴ Pro W3" w:hAnsi="Arial"/>
                 <w:color w:val="000000"/>
                 <w:szCs w:val="24"/>
               </w:rPr>
-              <w:t>..serviceDomain</w:t>
+              <w:t>..</w:t>
+            </w:r>
+            <w:proofErr w:type="gramEnd"/>
+            <w:r>
+              <w:rPr>
+                <w:rFonts w:ascii="Arial" w:eastAsia="ヒラギノ角ゴ Pro W3" w:hAnsi="Arial"/>
+                <w:color w:val="000000"/>
+                <w:szCs w:val="24"/>
+              </w:rPr>
+              <w:t>serviceDomain</w:t>
             </w:r>
           </w:p>
         </w:tc>
@@ -20866,7 +21714,25 @@
                 <w:color w:val="000000"/>
                 <w:szCs w:val="24"/>
               </w:rPr>
-              <w:t>Namnrymd för Tjänstedomän enligt RIVTA-förvaltningens förvaltade tjänstedomäner. Anges utan versionsnummer. Ex: ”urn:riv:crm:scheduling”.</w:t>
+              <w:t>Namnrymd för Tjänstedomän enligt RIVTA-förvaltningens förvaltade tjänstedomäner. Anges utan versionsnummer. Ex: ”</w:t>
+            </w:r>
+            <w:proofErr w:type="gramStart"/>
+            <w:r>
+              <w:rPr>
+                <w:rFonts w:ascii="Arial" w:eastAsia="ヒラギノ角ゴ Pro W3" w:hAnsi="Arial"/>
+                <w:color w:val="000000"/>
+                <w:szCs w:val="24"/>
+              </w:rPr>
+              <w:t>urn:riv</w:t>
+            </w:r>
+            <w:proofErr w:type="gramEnd"/>
+            <w:r>
+              <w:rPr>
+                <w:rFonts w:ascii="Arial" w:eastAsia="ヒラギノ角ゴ Pro W3" w:hAnsi="Arial"/>
+                <w:color w:val="000000"/>
+                <w:szCs w:val="24"/>
+              </w:rPr>
+              <w:t>:crm:scheduling”.</w:t>
             </w:r>
           </w:p>
         </w:tc>
@@ -20889,7 +21755,25 @@
                 <w:color w:val="000000"/>
                 <w:szCs w:val="24"/>
               </w:rPr>
-              <w:t>1..1</w:t>
+              <w:t>1</w:t>
+            </w:r>
+            <w:proofErr w:type="gramStart"/>
+            <w:r>
+              <w:rPr>
+                <w:rFonts w:ascii="Arial" w:eastAsia="ヒラギノ角ゴ Pro W3" w:hAnsi="Arial"/>
+                <w:color w:val="000000"/>
+                <w:szCs w:val="24"/>
+              </w:rPr>
+              <w:t>..</w:t>
+            </w:r>
+            <w:proofErr w:type="gramEnd"/>
+            <w:r>
+              <w:rPr>
+                <w:rFonts w:ascii="Arial" w:eastAsia="ヒラギノ角ゴ Pro W3" w:hAnsi="Arial"/>
+                <w:color w:val="000000"/>
+                <w:szCs w:val="24"/>
+              </w:rPr>
+              <w:t>1</w:t>
             </w:r>
           </w:p>
         </w:tc>
@@ -20908,13 +21792,23 @@
                 <w:szCs w:val="24"/>
               </w:rPr>
             </w:pPr>
+            <w:proofErr w:type="gramStart"/>
             <w:r>
               <w:rPr>
                 <w:rFonts w:ascii="Arial" w:eastAsia="ヒラギノ角ゴ Pro W3" w:hAnsi="Arial"/>
                 <w:color w:val="000000"/>
                 <w:szCs w:val="24"/>
               </w:rPr>
-              <w:t>..categorization</w:t>
+              <w:t>..</w:t>
+            </w:r>
+            <w:proofErr w:type="gramEnd"/>
+            <w:r>
+              <w:rPr>
+                <w:rFonts w:ascii="Arial" w:eastAsia="ヒラギノ角ゴ Pro W3" w:hAnsi="Arial"/>
+                <w:color w:val="000000"/>
+                <w:szCs w:val="24"/>
+              </w:rPr>
+              <w:t>categorization</w:t>
             </w:r>
           </w:p>
         </w:tc>
@@ -20983,7 +21877,25 @@
                 <w:color w:val="000000"/>
                 <w:szCs w:val="24"/>
               </w:rPr>
-              <w:t>1..1</w:t>
+              <w:t>1</w:t>
+            </w:r>
+            <w:proofErr w:type="gramStart"/>
+            <w:r>
+              <w:rPr>
+                <w:rFonts w:ascii="Arial" w:eastAsia="ヒラギノ角ゴ Pro W3" w:hAnsi="Arial"/>
+                <w:color w:val="000000"/>
+                <w:szCs w:val="24"/>
+              </w:rPr>
+              <w:t>..</w:t>
+            </w:r>
+            <w:proofErr w:type="gramEnd"/>
+            <w:r>
+              <w:rPr>
+                <w:rFonts w:ascii="Arial" w:eastAsia="ヒラギノ角ゴ Pro W3" w:hAnsi="Arial"/>
+                <w:color w:val="000000"/>
+                <w:szCs w:val="24"/>
+              </w:rPr>
+              <w:t>1</w:t>
             </w:r>
           </w:p>
         </w:tc>
@@ -21002,13 +21914,23 @@
                 <w:szCs w:val="24"/>
               </w:rPr>
             </w:pPr>
+            <w:proofErr w:type="gramStart"/>
             <w:r>
               <w:rPr>
                 <w:rFonts w:ascii="Arial" w:eastAsia="ヒラギノ角ゴ Pro W3" w:hAnsi="Arial"/>
                 <w:color w:val="000000"/>
                 <w:szCs w:val="24"/>
               </w:rPr>
-              <w:t>..logicalAddress</w:t>
+              <w:t>..</w:t>
+            </w:r>
+            <w:proofErr w:type="gramEnd"/>
+            <w:r>
+              <w:rPr>
+                <w:rFonts w:ascii="Arial" w:eastAsia="ヒラギノ角ゴ Pro W3" w:hAnsi="Arial"/>
+                <w:color w:val="000000"/>
+                <w:szCs w:val="24"/>
+              </w:rPr>
+              <w:t>logicalAddress</w:t>
             </w:r>
           </w:p>
         </w:tc>
@@ -21077,7 +21999,25 @@
                 <w:color w:val="000000"/>
                 <w:szCs w:val="24"/>
               </w:rPr>
-              <w:t>1..1</w:t>
+              <w:t>1</w:t>
+            </w:r>
+            <w:proofErr w:type="gramStart"/>
+            <w:r>
+              <w:rPr>
+                <w:rFonts w:ascii="Arial" w:eastAsia="ヒラギノ角ゴ Pro W3" w:hAnsi="Arial"/>
+                <w:color w:val="000000"/>
+                <w:szCs w:val="24"/>
+              </w:rPr>
+              <w:t>..</w:t>
+            </w:r>
+            <w:proofErr w:type="gramEnd"/>
+            <w:r>
+              <w:rPr>
+                <w:rFonts w:ascii="Arial" w:eastAsia="ヒラギノ角ゴ Pro W3" w:hAnsi="Arial"/>
+                <w:color w:val="000000"/>
+                <w:szCs w:val="24"/>
+              </w:rPr>
+              <w:t>1</w:t>
             </w:r>
           </w:p>
         </w:tc>
@@ -21096,13 +22036,23 @@
                 <w:szCs w:val="24"/>
               </w:rPr>
             </w:pPr>
+            <w:proofErr w:type="gramStart"/>
             <w:r>
               <w:rPr>
                 <w:rFonts w:ascii="Arial" w:eastAsia="ヒラギノ角ゴ Pro W3" w:hAnsi="Arial"/>
                 <w:color w:val="000000"/>
                 <w:szCs w:val="24"/>
               </w:rPr>
-              <w:t>..businessObjectInstanceIdentifier</w:t>
+              <w:t>..</w:t>
+            </w:r>
+            <w:proofErr w:type="gramEnd"/>
+            <w:r>
+              <w:rPr>
+                <w:rFonts w:ascii="Arial" w:eastAsia="ヒラギノ角ゴ Pro W3" w:hAnsi="Arial"/>
+                <w:color w:val="000000"/>
+                <w:szCs w:val="24"/>
+              </w:rPr>
+              <w:t>businessObjectInstanceIdentifier</w:t>
             </w:r>
           </w:p>
         </w:tc>
@@ -21171,7 +22121,25 @@
                 <w:color w:val="000000"/>
                 <w:szCs w:val="24"/>
               </w:rPr>
-              <w:t>1..1</w:t>
+              <w:t>1</w:t>
+            </w:r>
+            <w:proofErr w:type="gramStart"/>
+            <w:r>
+              <w:rPr>
+                <w:rFonts w:ascii="Arial" w:eastAsia="ヒラギノ角ゴ Pro W3" w:hAnsi="Arial"/>
+                <w:color w:val="000000"/>
+                <w:szCs w:val="24"/>
+              </w:rPr>
+              <w:t>..</w:t>
+            </w:r>
+            <w:proofErr w:type="gramEnd"/>
+            <w:r>
+              <w:rPr>
+                <w:rFonts w:ascii="Arial" w:eastAsia="ヒラギノ角ゴ Pro W3" w:hAnsi="Arial"/>
+                <w:color w:val="000000"/>
+                <w:szCs w:val="24"/>
+              </w:rPr>
+              <w:t>1</w:t>
             </w:r>
           </w:p>
         </w:tc>
@@ -21191,13 +22159,23 @@
                 <w:szCs w:val="24"/>
               </w:rPr>
             </w:pPr>
+            <w:proofErr w:type="gramStart"/>
             <w:r>
               <w:rPr>
                 <w:rFonts w:ascii="Arial" w:eastAsia="ヒラギノ角ゴ Pro W3" w:hAnsi="Arial"/>
                 <w:color w:val="000000"/>
                 <w:szCs w:val="24"/>
               </w:rPr>
-              <w:t>..clinicalProcessInterestId</w:t>
+              <w:t>..</w:t>
+            </w:r>
+            <w:proofErr w:type="gramEnd"/>
+            <w:r>
+              <w:rPr>
+                <w:rFonts w:ascii="Arial" w:eastAsia="ヒラギノ角ゴ Pro W3" w:hAnsi="Arial"/>
+                <w:color w:val="000000"/>
+                <w:szCs w:val="24"/>
+              </w:rPr>
+              <w:t>clinicalProcessInterestId</w:t>
             </w:r>
           </w:p>
         </w:tc>
@@ -21266,7 +22244,25 @@
                 <w:color w:val="000000"/>
                 <w:szCs w:val="24"/>
               </w:rPr>
-              <w:t>0..1</w:t>
+              <w:t>0</w:t>
+            </w:r>
+            <w:proofErr w:type="gramStart"/>
+            <w:r>
+              <w:rPr>
+                <w:rFonts w:ascii="Arial" w:eastAsia="ヒラギノ角ゴ Pro W3" w:hAnsi="Arial"/>
+                <w:color w:val="000000"/>
+                <w:szCs w:val="24"/>
+              </w:rPr>
+              <w:t>..</w:t>
+            </w:r>
+            <w:proofErr w:type="gramEnd"/>
+            <w:r>
+              <w:rPr>
+                <w:rFonts w:ascii="Arial" w:eastAsia="ヒラギノ角ゴ Pro W3" w:hAnsi="Arial"/>
+                <w:color w:val="000000"/>
+                <w:szCs w:val="24"/>
+              </w:rPr>
+              <w:t>1</w:t>
             </w:r>
           </w:p>
         </w:tc>
@@ -21285,13 +22281,23 @@
                 <w:szCs w:val="24"/>
               </w:rPr>
             </w:pPr>
+            <w:proofErr w:type="gramStart"/>
             <w:r>
               <w:rPr>
                 <w:rFonts w:ascii="Arial" w:eastAsia="ヒラギノ角ゴ Pro W3" w:hAnsi="Arial"/>
                 <w:color w:val="000000"/>
                 <w:szCs w:val="24"/>
               </w:rPr>
-              <w:t>..mostRecentContent</w:t>
+              <w:t>..</w:t>
+            </w:r>
+            <w:proofErr w:type="gramEnd"/>
+            <w:r>
+              <w:rPr>
+                <w:rFonts w:ascii="Arial" w:eastAsia="ヒラギノ角ゴ Pro W3" w:hAnsi="Arial"/>
+                <w:color w:val="000000"/>
+                <w:szCs w:val="24"/>
+              </w:rPr>
+              <w:t>mostRecentContent</w:t>
             </w:r>
           </w:p>
         </w:tc>
@@ -21360,7 +22366,25 @@
                 <w:color w:val="000000"/>
                 <w:szCs w:val="24"/>
               </w:rPr>
-              <w:t>0..1</w:t>
+              <w:t>0</w:t>
+            </w:r>
+            <w:proofErr w:type="gramStart"/>
+            <w:r>
+              <w:rPr>
+                <w:rFonts w:ascii="Arial" w:eastAsia="ヒラギノ角ゴ Pro W3" w:hAnsi="Arial"/>
+                <w:color w:val="000000"/>
+                <w:szCs w:val="24"/>
+              </w:rPr>
+              <w:t>..</w:t>
+            </w:r>
+            <w:proofErr w:type="gramEnd"/>
+            <w:r>
+              <w:rPr>
+                <w:rFonts w:ascii="Arial" w:eastAsia="ヒラギノ角ゴ Pro W3" w:hAnsi="Arial"/>
+                <w:color w:val="000000"/>
+                <w:szCs w:val="24"/>
+              </w:rPr>
+              <w:t>1</w:t>
             </w:r>
           </w:p>
         </w:tc>
@@ -21387,24 +22411,19 @@
                 <w:color w:val="000000"/>
                 <w:szCs w:val="24"/>
               </w:rPr>
-              <w:t xml:space="preserve"> ..sourceSystem</w:t>
-            </w:r>
-          </w:p>
-        </w:tc>
-        <w:tc>
-          <w:tcPr>
-            <w:tcW w:w="1417" w:type="dxa"/>
-          </w:tcPr>
-          <w:p>
-            <w:pPr>
-              <w:spacing w:line="240" w:lineRule="auto"/>
+              <w:t xml:space="preserve"> </w:t>
+            </w:r>
+            <w:proofErr w:type="gramStart"/>
+            <w:r>
               <w:rPr>
                 <w:rFonts w:ascii="Arial" w:eastAsia="ヒラギノ角ゴ Pro W3" w:hAnsi="Arial"/>
                 <w:i/>
                 <w:color w:val="000000"/>
                 <w:szCs w:val="24"/>
               </w:rPr>
-            </w:pPr>
+              <w:t>..</w:t>
+            </w:r>
+            <w:proofErr w:type="gramEnd"/>
             <w:r>
               <w:rPr>
                 <w:rFonts w:ascii="Arial" w:eastAsia="ヒラギノ角ゴ Pro W3" w:hAnsi="Arial"/>
@@ -21412,13 +22431,13 @@
                 <w:color w:val="000000"/>
                 <w:szCs w:val="24"/>
               </w:rPr>
-              <w:t>HSA-id</w:t>
-            </w:r>
-          </w:p>
-        </w:tc>
-        <w:tc>
-          <w:tcPr>
-            <w:tcW w:w="4322" w:type="dxa"/>
+              <w:t>sourceSystem</w:t>
+            </w:r>
+          </w:p>
+        </w:tc>
+        <w:tc>
+          <w:tcPr>
+            <w:tcW w:w="1417" w:type="dxa"/>
           </w:tcPr>
           <w:p>
             <w:pPr>
@@ -21437,13 +22456,13 @@
                 <w:color w:val="000000"/>
                 <w:szCs w:val="24"/>
               </w:rPr>
-              <w:t>Systemet som ansvarar för originalinformationen.</w:t>
-            </w:r>
-          </w:p>
-        </w:tc>
-        <w:tc>
-          <w:tcPr>
-            <w:tcW w:w="900" w:type="dxa"/>
+              <w:t>HSA-id</w:t>
+            </w:r>
+          </w:p>
+        </w:tc>
+        <w:tc>
+          <w:tcPr>
+            <w:tcW w:w="4322" w:type="dxa"/>
           </w:tcPr>
           <w:p>
             <w:pPr>
@@ -21462,7 +22481,52 @@
                 <w:color w:val="000000"/>
                 <w:szCs w:val="24"/>
               </w:rPr>
-              <w:t>1..1</w:t>
+              <w:t>Systemet som ansvarar för originalinformationen.</w:t>
+            </w:r>
+          </w:p>
+        </w:tc>
+        <w:tc>
+          <w:tcPr>
+            <w:tcW w:w="900" w:type="dxa"/>
+          </w:tcPr>
+          <w:p>
+            <w:pPr>
+              <w:spacing w:line="240" w:lineRule="auto"/>
+              <w:rPr>
+                <w:rFonts w:ascii="Arial" w:eastAsia="ヒラギノ角ゴ Pro W3" w:hAnsi="Arial"/>
+                <w:i/>
+                <w:color w:val="000000"/>
+                <w:szCs w:val="24"/>
+              </w:rPr>
+            </w:pPr>
+            <w:r>
+              <w:rPr>
+                <w:rFonts w:ascii="Arial" w:eastAsia="ヒラギノ角ゴ Pro W3" w:hAnsi="Arial"/>
+                <w:i/>
+                <w:color w:val="000000"/>
+                <w:szCs w:val="24"/>
+              </w:rPr>
+              <w:t>1</w:t>
+            </w:r>
+            <w:proofErr w:type="gramStart"/>
+            <w:r>
+              <w:rPr>
+                <w:rFonts w:ascii="Arial" w:eastAsia="ヒラギノ角ゴ Pro W3" w:hAnsi="Arial"/>
+                <w:i/>
+                <w:color w:val="000000"/>
+                <w:szCs w:val="24"/>
+              </w:rPr>
+              <w:t>..</w:t>
+            </w:r>
+            <w:proofErr w:type="gramEnd"/>
+            <w:r>
+              <w:rPr>
+                <w:rFonts w:ascii="Arial" w:eastAsia="ヒラギノ角ゴ Pro W3" w:hAnsi="Arial"/>
+                <w:i/>
+                <w:color w:val="000000"/>
+                <w:szCs w:val="24"/>
+              </w:rPr>
+              <w:t>1</w:t>
             </w:r>
           </w:p>
         </w:tc>
@@ -21488,7 +22552,25 @@
                 <w:color w:val="000000"/>
                 <w:szCs w:val="24"/>
               </w:rPr>
-              <w:t xml:space="preserve"> ..dataController</w:t>
+              <w:t xml:space="preserve"> </w:t>
+            </w:r>
+            <w:proofErr w:type="gramStart"/>
+            <w:r>
+              <w:rPr>
+                <w:rFonts w:ascii="Arial" w:eastAsia="ヒラギノ角ゴ Pro W3" w:hAnsi="Arial"/>
+                <w:color w:val="000000"/>
+                <w:szCs w:val="24"/>
+              </w:rPr>
+              <w:t>..</w:t>
+            </w:r>
+            <w:proofErr w:type="gramEnd"/>
+            <w:r>
+              <w:rPr>
+                <w:rFonts w:ascii="Arial" w:eastAsia="ヒラギノ角ゴ Pro W3" w:hAnsi="Arial"/>
+                <w:color w:val="000000"/>
+                <w:szCs w:val="24"/>
+              </w:rPr>
+              <w:t>dataController</w:t>
             </w:r>
           </w:p>
         </w:tc>
@@ -21560,7 +22642,25 @@
                 <w:color w:val="000000"/>
                 <w:szCs w:val="24"/>
               </w:rPr>
-              <w:t>1..1</w:t>
+              <w:t>1</w:t>
+            </w:r>
+            <w:proofErr w:type="gramStart"/>
+            <w:r>
+              <w:rPr>
+                <w:rFonts w:ascii="Arial" w:eastAsia="ヒラギノ角ゴ Pro W3" w:hAnsi="Arial"/>
+                <w:color w:val="000000"/>
+                <w:szCs w:val="24"/>
+              </w:rPr>
+              <w:t>..</w:t>
+            </w:r>
+            <w:proofErr w:type="gramEnd"/>
+            <w:r>
+              <w:rPr>
+                <w:rFonts w:ascii="Arial" w:eastAsia="ヒラギノ角ゴ Pro W3" w:hAnsi="Arial"/>
+                <w:color w:val="000000"/>
+                <w:szCs w:val="24"/>
+              </w:rPr>
+              <w:t>1</w:t>
             </w:r>
           </w:p>
         </w:tc>
@@ -21585,7 +22685,15 @@
     </w:p>
     <w:p>
       <w:r>
-        <w:t xml:space="preserve">Till denna informationsmängd finns regler som ej uttrycks i schemafilerna och tabellen ovan. Dessa återfinns nedan. </w:t>
+        <w:t xml:space="preserve">Till denna informationsmängd finns regler som </w:t>
+      </w:r>
+      <w:proofErr w:type="gramStart"/>
+      <w:r>
+        <w:t>ej</w:t>
+      </w:r>
+      <w:proofErr w:type="gramEnd"/>
+      <w:r>
+        <w:t xml:space="preserve"> uttrycks i schemafilerna och tabellen ovan. Dessa återfinns nedan. </w:t>
       </w:r>
     </w:p>
     <w:p>
@@ -21646,7 +22754,15 @@
         <w:t xml:space="preserve">R2: </w:t>
       </w:r>
       <w:r>
-        <w:t>Om en patienten haft engagemang pga borttag av poster i källsystemet efter ”timestamp” i begäran, ska en tom ”registeredResidentEngagements” returneras för den patienten.</w:t>
+        <w:t xml:space="preserve">Om en </w:t>
+      </w:r>
+      <w:proofErr w:type="gramStart"/>
+      <w:r>
+        <w:t>patienten</w:t>
+      </w:r>
+      <w:proofErr w:type="gramEnd"/>
+      <w:r>
+        <w:t xml:space="preserve"> haft engagemang pga borttag av poster i källsystemet efter ”timestamp” i begäran, ska en tom ”registeredResidentEngagements” returneras för den patienten.</w:t>
       </w:r>
     </w:p>
     <w:p>
@@ -21674,7 +22790,23 @@
         <w:t xml:space="preserve">R4: </w:t>
       </w:r>
       <w:r>
-        <w:t>Om källsystemet är en regional tjänsteplattform – dvs GetUpdates anropas från en nationell komponent – ska tjänsteplattformen som tar emot frågemeddelandet ansvara för att indexposter samlas in från alla system i regionen som realiserar GetUpdates (eller motsvarande via regionalt/lokalt gränssnitt) och returneras i svarsmeddelandet. Det är dock en rekommendation att en regionen istället har en regional komponent som gör PULL från källsystemen och samtidigt är konsument av Update-tjänsten mot nationella Update-tjänsten.</w:t>
+        <w:t xml:space="preserve">Om källsystemet är en regional tjänsteplattform – </w:t>
+      </w:r>
+      <w:proofErr w:type="gramStart"/>
+      <w:r>
+        <w:t>dvs</w:t>
+      </w:r>
+      <w:proofErr w:type="gramEnd"/>
+      <w:r>
+        <w:t xml:space="preserve"> GetUpdates anropas från en nationell komponent – ska tjänsteplattformen som tar emot frågemeddelandet ansvara för att indexposter samlas in från alla system i regionen som realiserar GetUpdates (eller motsvarande via regionalt/lokalt gränssnitt) och returneras i svarsmeddelandet. Det är dock en rekommendation att en </w:t>
+      </w:r>
+      <w:proofErr w:type="gramStart"/>
+      <w:r>
+        <w:t>regionen</w:t>
+      </w:r>
+      <w:proofErr w:type="gramEnd"/>
+      <w:r>
+        <w:t xml:space="preserve"> istället har en regional komponent som gör PULL från källsystemen och samtidigt är konsument av Update-tjänsten mot nationella Update-tjänsten.</w:t>
       </w:r>
     </w:p>
     <w:p>
@@ -21881,7 +23013,15 @@
         <w:t xml:space="preserve">: </w:t>
       </w:r>
       <w:r>
-        <w:t>Efter framgångsrik uppdatering enligt begäran ska engagemangsindex (tjänstekonsumenten) notifiera prenumeranter enligt regelverket som beskrivs i avsnitt 4 samt de regler och SLA-krav för notifieringskonsumenter som beskrivs för tjänsten ProcessNotification.</w:t>
+        <w:t xml:space="preserve">Efter framgångsrik uppdatering enligt begäran ska engagemangsindex (tjänstekonsumenten) </w:t>
+      </w:r>
+      <w:proofErr w:type="gramStart"/>
+      <w:r>
+        <w:t>notifiera</w:t>
+      </w:r>
+      <w:proofErr w:type="gramEnd"/>
+      <w:r>
+        <w:t xml:space="preserve"> prenumeranter enligt regelverket som beskrivs i avsnitt 4 samt de regler och SLA-krav för notifieringskonsumenter som beskrivs för tjänsten ProcessNotification.</w:t>
       </w:r>
     </w:p>
     <w:p>
@@ -22721,7 +23861,15 @@
               <w:spacing w:before="40" w:after="40"/>
             </w:pPr>
             <w:r>
-              <w:t>Loggarna ska vara persistent – dvs inte påverkas av omstart av tjänst eller server.</w:t>
+              <w:t xml:space="preserve">Loggarna ska vara persistent – </w:t>
+            </w:r>
+            <w:proofErr w:type="gramStart"/>
+            <w:r>
+              <w:t>dvs</w:t>
+            </w:r>
+            <w:proofErr w:type="gramEnd"/>
+            <w:r>
+              <w:t xml:space="preserve"> inte påverkas av omstart av tjänst eller server.</w:t>
             </w:r>
           </w:p>
         </w:tc>
@@ -23148,7 +24296,15 @@
           </w:tcPr>
           <w:p>
             <w:r>
-              <w:t>1..1</w:t>
+              <w:t>1</w:t>
+            </w:r>
+            <w:proofErr w:type="gramStart"/>
+            <w:r>
+              <w:t>..</w:t>
+            </w:r>
+            <w:proofErr w:type="gramEnd"/>
+            <w:r>
+              <w:t>1</w:t>
             </w:r>
           </w:p>
         </w:tc>
@@ -23186,7 +24342,15 @@
           </w:tcPr>
           <w:p>
             <w:r>
-              <w:t>1..1</w:t>
+              <w:t>1</w:t>
+            </w:r>
+            <w:proofErr w:type="gramStart"/>
+            <w:r>
+              <w:t>..</w:t>
+            </w:r>
+            <w:proofErr w:type="gramEnd"/>
+            <w:r>
+              <w:t>1</w:t>
             </w:r>
           </w:p>
         </w:tc>
@@ -23231,7 +24395,15 @@
           </w:tcPr>
           <w:p>
             <w:r>
-              <w:t>0..1</w:t>
+              <w:t>0</w:t>
+            </w:r>
+            <w:proofErr w:type="gramStart"/>
+            <w:r>
+              <w:t>..</w:t>
+            </w:r>
+            <w:proofErr w:type="gramEnd"/>
+            <w:r>
+              <w:t>1</w:t>
             </w:r>
           </w:p>
         </w:tc>
@@ -23279,7 +24451,15 @@
           </w:tcPr>
           <w:p>
             <w:r>
-              <w:t>0..1</w:t>
+              <w:t>0</w:t>
+            </w:r>
+            <w:proofErr w:type="gramStart"/>
+            <w:r>
+              <w:t>..</w:t>
+            </w:r>
+            <w:proofErr w:type="gramEnd"/>
+            <w:r>
+              <w:t>1</w:t>
             </w:r>
           </w:p>
         </w:tc>
@@ -23327,7 +24507,15 @@
           </w:tcPr>
           <w:p>
             <w:r>
-              <w:t>0..1</w:t>
+              <w:t>0</w:t>
+            </w:r>
+            <w:proofErr w:type="gramStart"/>
+            <w:r>
+              <w:t>..</w:t>
+            </w:r>
+            <w:proofErr w:type="gramEnd"/>
+            <w:r>
+              <w:t>1</w:t>
             </w:r>
           </w:p>
         </w:tc>
@@ -23377,7 +24565,15 @@
           </w:tcPr>
           <w:p>
             <w:r>
-              <w:t>0..1</w:t>
+              <w:t>0</w:t>
+            </w:r>
+            <w:proofErr w:type="gramStart"/>
+            <w:r>
+              <w:t>..</w:t>
+            </w:r>
+            <w:proofErr w:type="gramEnd"/>
+            <w:r>
+              <w:t>1</w:t>
             </w:r>
           </w:p>
         </w:tc>
@@ -23423,7 +24619,15 @@
           </w:tcPr>
           <w:p>
             <w:r>
-              <w:t>0..1</w:t>
+              <w:t>0</w:t>
+            </w:r>
+            <w:proofErr w:type="gramStart"/>
+            <w:r>
+              <w:t>..</w:t>
+            </w:r>
+            <w:proofErr w:type="gramEnd"/>
+            <w:r>
+              <w:t>1</w:t>
             </w:r>
           </w:p>
         </w:tc>
@@ -23463,8 +24667,13 @@
             <w:r>
               <w:t>0</w:t>
             </w:r>
-            <w:r>
-              <w:t>..1</w:t>
+            <w:proofErr w:type="gramStart"/>
+            <w:r>
+              <w:t>..</w:t>
+            </w:r>
+            <w:proofErr w:type="gramEnd"/>
+            <w:r>
+              <w:t>1</w:t>
             </w:r>
           </w:p>
         </w:tc>
@@ -23521,7 +24730,15 @@
               <w:framePr w:hSpace="141" w:wrap="around" w:hAnchor="text" w:y="-2013"/>
             </w:pPr>
             <w:r>
-              <w:t>0..1</w:t>
+              <w:t>0</w:t>
+            </w:r>
+            <w:proofErr w:type="gramStart"/>
+            <w:r>
+              <w:t>..</w:t>
+            </w:r>
+            <w:proofErr w:type="gramEnd"/>
+            <w:r>
+              <w:t>1</w:t>
             </w:r>
           </w:p>
         </w:tc>
@@ -23578,7 +24795,15 @@
               <w:framePr w:hSpace="141" w:wrap="around" w:hAnchor="text" w:y="-2013"/>
             </w:pPr>
             <w:r>
-              <w:t>0..1</w:t>
+              <w:t>0</w:t>
+            </w:r>
+            <w:proofErr w:type="gramStart"/>
+            <w:r>
+              <w:t>..</w:t>
+            </w:r>
+            <w:proofErr w:type="gramEnd"/>
+            <w:r>
+              <w:t>1</w:t>
             </w:r>
           </w:p>
         </w:tc>
@@ -23746,7 +24971,21 @@
               <w:rPr>
                 <w:i/>
               </w:rPr>
-              <w:t>0..*</w:t>
+              <w:t>0</w:t>
+            </w:r>
+            <w:proofErr w:type="gramStart"/>
+            <w:r>
+              <w:rPr>
+                <w:i/>
+              </w:rPr>
+              <w:t>..</w:t>
+            </w:r>
+            <w:proofErr w:type="gramEnd"/>
+            <w:r>
+              <w:rPr>
+                <w:i/>
+              </w:rPr>
+              <w:t>*</w:t>
             </w:r>
           </w:p>
         </w:tc>
@@ -23794,7 +25033,15 @@
           </w:tcPr>
           <w:p>
             <w:r>
-              <w:t>1..1</w:t>
+              <w:t>1</w:t>
+            </w:r>
+            <w:proofErr w:type="gramStart"/>
+            <w:r>
+              <w:t>..</w:t>
+            </w:r>
+            <w:proofErr w:type="gramEnd"/>
+            <w:r>
+              <w:t>1</w:t>
             </w:r>
           </w:p>
         </w:tc>
@@ -23832,7 +25079,15 @@
           </w:tcPr>
           <w:p>
             <w:r>
-              <w:t>1..1</w:t>
+              <w:t>1</w:t>
+            </w:r>
+            <w:proofErr w:type="gramStart"/>
+            <w:r>
+              <w:t>..</w:t>
+            </w:r>
+            <w:proofErr w:type="gramEnd"/>
+            <w:r>
+              <w:t>1</w:t>
             </w:r>
           </w:p>
         </w:tc>
@@ -23874,7 +25129,15 @@
           </w:tcPr>
           <w:p>
             <w:r>
-              <w:t>1..1</w:t>
+              <w:t>1</w:t>
+            </w:r>
+            <w:proofErr w:type="gramStart"/>
+            <w:r>
+              <w:t>..</w:t>
+            </w:r>
+            <w:proofErr w:type="gramEnd"/>
+            <w:r>
+              <w:t>1</w:t>
             </w:r>
           </w:p>
         </w:tc>
@@ -23916,7 +25179,15 @@
           </w:tcPr>
           <w:p>
             <w:r>
-              <w:t>1..1</w:t>
+              <w:t>1</w:t>
+            </w:r>
+            <w:proofErr w:type="gramStart"/>
+            <w:r>
+              <w:t>..</w:t>
+            </w:r>
+            <w:proofErr w:type="gramEnd"/>
+            <w:r>
+              <w:t>1</w:t>
             </w:r>
           </w:p>
         </w:tc>
@@ -23958,7 +25229,15 @@
           </w:tcPr>
           <w:p>
             <w:r>
-              <w:t>1..1</w:t>
+              <w:t>1</w:t>
+            </w:r>
+            <w:proofErr w:type="gramStart"/>
+            <w:r>
+              <w:t>..</w:t>
+            </w:r>
+            <w:proofErr w:type="gramEnd"/>
+            <w:r>
+              <w:t>1</w:t>
             </w:r>
           </w:p>
         </w:tc>
@@ -24005,7 +25284,15 @@
           </w:tcPr>
           <w:p>
             <w:r>
-              <w:t>0..1</w:t>
+              <w:t>0</w:t>
+            </w:r>
+            <w:proofErr w:type="gramStart"/>
+            <w:r>
+              <w:t>..</w:t>
+            </w:r>
+            <w:proofErr w:type="gramEnd"/>
+            <w:r>
+              <w:t>1</w:t>
             </w:r>
           </w:p>
         </w:tc>
@@ -24017,8 +25304,13 @@
           </w:tcPr>
           <w:p>
             <w:r>
-              <w:t>engagement.MostRecentContent</w:t>
-            </w:r>
+              <w:t>engagement</w:t>
+            </w:r>
+            <w:proofErr w:type="gramStart"/>
+            <w:r>
+              <w:t>.MostRecentContent</w:t>
+            </w:r>
+            <w:proofErr w:type="gramEnd"/>
           </w:p>
         </w:tc>
         <w:tc>
@@ -24047,7 +25339,15 @@
           </w:tcPr>
           <w:p>
             <w:r>
-              <w:t>0..1</w:t>
+              <w:t>0</w:t>
+            </w:r>
+            <w:proofErr w:type="gramStart"/>
+            <w:r>
+              <w:t>..</w:t>
+            </w:r>
+            <w:proofErr w:type="gramEnd"/>
+            <w:r>
+              <w:t>1</w:t>
             </w:r>
           </w:p>
         </w:tc>
@@ -24085,7 +25385,15 @@
           </w:tcPr>
           <w:p>
             <w:r>
-              <w:t>1..1</w:t>
+              <w:t>1</w:t>
+            </w:r>
+            <w:proofErr w:type="gramStart"/>
+            <w:r>
+              <w:t>..</w:t>
+            </w:r>
+            <w:proofErr w:type="gramEnd"/>
+            <w:r>
+              <w:t>1</w:t>
             </w:r>
           </w:p>
         </w:tc>
@@ -24135,7 +25443,21 @@
               <w:rPr>
                 <w:i/>
               </w:rPr>
-              <w:t>1..1</w:t>
+              <w:t>1</w:t>
+            </w:r>
+            <w:proofErr w:type="gramStart"/>
+            <w:r>
+              <w:rPr>
+                <w:i/>
+              </w:rPr>
+              <w:t>..</w:t>
+            </w:r>
+            <w:proofErr w:type="gramEnd"/>
+            <w:r>
+              <w:rPr>
+                <w:i/>
+              </w:rPr>
+              <w:t>1</w:t>
             </w:r>
           </w:p>
         </w:tc>
@@ -24185,7 +25507,21 @@
               <w:rPr>
                 <w:i/>
               </w:rPr>
-              <w:t>0..1</w:t>
+              <w:t>0</w:t>
+            </w:r>
+            <w:proofErr w:type="gramStart"/>
+            <w:r>
+              <w:rPr>
+                <w:i/>
+              </w:rPr>
+              <w:t>..</w:t>
+            </w:r>
+            <w:proofErr w:type="gramEnd"/>
+            <w:r>
+              <w:rPr>
+                <w:i/>
+              </w:rPr>
+              <w:t>1</w:t>
             </w:r>
           </w:p>
         </w:tc>
@@ -24237,7 +25573,15 @@
               </w:rPr>
             </w:pPr>
             <w:r>
-              <w:t>1..1</w:t>
+              <w:t>1</w:t>
+            </w:r>
+            <w:proofErr w:type="gramStart"/>
+            <w:r>
+              <w:t>..</w:t>
+            </w:r>
+            <w:proofErr w:type="gramEnd"/>
+            <w:r>
+              <w:t>1</w:t>
             </w:r>
           </w:p>
         </w:tc>
@@ -24287,7 +25631,21 @@
               <w:rPr>
                 <w:rFonts w:eastAsia="Batang"/>
               </w:rPr>
-              <w:t>HSA-id för den organisations vars index tog emot uppdateringsbegäran. Om detta värde är annat än den logiska adressen som anropades har posten delgivits detta index via notifiering från att annat index.</w:t>
+              <w:t xml:space="preserve">HSA-id för den organisations vars index tog emot uppdateringsbegäran. Om detta värde är annat än den logiska adressen som anropades har posten delgivits detta index via </w:t>
+            </w:r>
+            <w:proofErr w:type="gramStart"/>
+            <w:r>
+              <w:rPr>
+                <w:rFonts w:eastAsia="Batang"/>
+              </w:rPr>
+              <w:t>notifiering</w:t>
+            </w:r>
+            <w:proofErr w:type="gramEnd"/>
+            <w:r>
+              <w:rPr>
+                <w:rFonts w:eastAsia="Batang"/>
+              </w:rPr>
+              <w:t xml:space="preserve"> från att annat index.</w:t>
             </w:r>
           </w:p>
         </w:tc>
@@ -24305,7 +25663,21 @@
               <w:rPr>
                 <w:i/>
               </w:rPr>
-              <w:t>1..1</w:t>
+              <w:t>1</w:t>
+            </w:r>
+            <w:proofErr w:type="gramStart"/>
+            <w:r>
+              <w:rPr>
+                <w:i/>
+              </w:rPr>
+              <w:t>..</w:t>
+            </w:r>
+            <w:proofErr w:type="gramEnd"/>
+            <w:r>
+              <w:rPr>
+                <w:i/>
+              </w:rPr>
+              <w:t>1</w:t>
             </w:r>
           </w:p>
         </w:tc>
@@ -24330,7 +25702,15 @@
     </w:p>
     <w:p>
       <w:r>
-        <w:t xml:space="preserve">Till denna informationsmängd finns regler som ej uttrycks i schemafilerna och tabellen ovan. Dessa återfinns nedan. </w:t>
+        <w:t xml:space="preserve">Till denna informationsmängd finns regler som </w:t>
+      </w:r>
+      <w:proofErr w:type="gramStart"/>
+      <w:r>
+        <w:t>ej</w:t>
+      </w:r>
+      <w:proofErr w:type="gramEnd"/>
+      <w:r>
+        <w:t xml:space="preserve"> uttrycks i schemafilerna och tabellen ovan. Dessa återfinns nedan. </w:t>
       </w:r>
     </w:p>
     <w:p>
@@ -24716,7 +26096,15 @@
               <w:jc w:val="right"/>
             </w:pPr>
             <w:r>
-              <w:t xml:space="preserve">Online mot underliggande datalager. Pågående transaktioner med uppdateringar och borttag påverkar svaret. Det betyder att svaret kan referera information som inte längre finns i källsystemen. </w:t>
+              <w:t xml:space="preserve">Online mot underliggande datalager. Pågående transaktioner med uppdateringar och </w:t>
+            </w:r>
+            <w:proofErr w:type="gramStart"/>
+            <w:r>
+              <w:t>borttag</w:t>
+            </w:r>
+            <w:proofErr w:type="gramEnd"/>
+            <w:r>
+              <w:t xml:space="preserve"> påverkar svaret. Det betyder att svaret kan referera information som inte längre finns i källsystemen. </w:t>
             </w:r>
           </w:p>
         </w:tc>
@@ -24839,7 +26227,15 @@
     <w:p/>
     <w:p>
       <w:r>
-        <w:t>Ett engagemangsindex ska notifiera prenumeranter när det behandlat en Update- eller ProcessNotification-begäran.</w:t>
+        <w:t xml:space="preserve">Ett engagemangsindex ska </w:t>
+      </w:r>
+      <w:proofErr w:type="gramStart"/>
+      <w:r>
+        <w:t>notifiera</w:t>
+      </w:r>
+      <w:proofErr w:type="gramEnd"/>
+      <w:r>
+        <w:t xml:space="preserve"> prenumeranter när det behandlat en Update- eller ProcessNotification-begäran.</w:t>
       </w:r>
     </w:p>
     <w:p>
@@ -24864,7 +26260,15 @@
         <w:pStyle w:val="BodyText"/>
       </w:pPr>
       <w:r>
-        <w:t>Tjänsten är frivillig för landstingsindex (ett enskilt landsting kan dock ha krav på tjänsten ska finnas). Om ett index inte exponerar en producent för detta kontrakt, kan det inte agera prenumerant i en federation av engagemangsindex. Det är dock fortfarande skyldigt att kunna notifiera prenumeranter.</w:t>
+        <w:t xml:space="preserve">Tjänsten är frivillig för landstingsindex (ett enskilt landsting kan dock ha krav på tjänsten ska finnas). Om ett index inte exponerar en producent för detta kontrakt, kan det inte agera prenumerant i en federation av engagemangsindex. Det är dock fortfarande skyldigt att kunna </w:t>
+      </w:r>
+      <w:proofErr w:type="gramStart"/>
+      <w:r>
+        <w:t>notifiera</w:t>
+      </w:r>
+      <w:proofErr w:type="gramEnd"/>
+      <w:r>
+        <w:t xml:space="preserve"> prenumeranter.</w:t>
       </w:r>
     </w:p>
     <w:p>
@@ -25230,7 +26634,27 @@
                 <w:color w:val="000000"/>
                 <w:szCs w:val="24"/>
               </w:rPr>
-              <w:t>1..*</w:t>
+              <w:t>1</w:t>
+            </w:r>
+            <w:proofErr w:type="gramStart"/>
+            <w:r>
+              <w:rPr>
+                <w:rFonts w:ascii="Arial" w:eastAsia="ヒラギノ角ゴ Pro W3" w:hAnsi="Arial"/>
+                <w:i/>
+                <w:color w:val="000000"/>
+                <w:szCs w:val="24"/>
+              </w:rPr>
+              <w:t>..</w:t>
+            </w:r>
+            <w:proofErr w:type="gramEnd"/>
+            <w:r>
+              <w:rPr>
+                <w:rFonts w:ascii="Arial" w:eastAsia="ヒラギノ角ゴ Pro W3" w:hAnsi="Arial"/>
+                <w:i/>
+                <w:color w:val="000000"/>
+                <w:szCs w:val="24"/>
+              </w:rPr>
+              <w:t>*</w:t>
             </w:r>
           </w:p>
         </w:tc>
@@ -25324,7 +26748,25 @@
                 <w:color w:val="000000"/>
                 <w:szCs w:val="24"/>
               </w:rPr>
-              <w:t>1..1</w:t>
+              <w:t>1</w:t>
+            </w:r>
+            <w:proofErr w:type="gramStart"/>
+            <w:r>
+              <w:rPr>
+                <w:rFonts w:ascii="Arial" w:eastAsia="ヒラギノ角ゴ Pro W3" w:hAnsi="Arial"/>
+                <w:color w:val="000000"/>
+                <w:szCs w:val="24"/>
+              </w:rPr>
+              <w:t>..</w:t>
+            </w:r>
+            <w:proofErr w:type="gramEnd"/>
+            <w:r>
+              <w:rPr>
+                <w:rFonts w:ascii="Arial" w:eastAsia="ヒラギノ角ゴ Pro W3" w:hAnsi="Arial"/>
+                <w:color w:val="000000"/>
+                <w:szCs w:val="24"/>
+              </w:rPr>
+              <w:t>1</w:t>
             </w:r>
           </w:p>
         </w:tc>
@@ -25410,7 +26852,25 @@
                 <w:color w:val="000000"/>
                 <w:szCs w:val="24"/>
               </w:rPr>
-              <w:t>1..1</w:t>
+              <w:t>1</w:t>
+            </w:r>
+            <w:proofErr w:type="gramStart"/>
+            <w:r>
+              <w:rPr>
+                <w:rFonts w:ascii="Arial" w:eastAsia="ヒラギノ角ゴ Pro W3" w:hAnsi="Arial"/>
+                <w:color w:val="000000"/>
+                <w:szCs w:val="24"/>
+              </w:rPr>
+              <w:t>..</w:t>
+            </w:r>
+            <w:proofErr w:type="gramEnd"/>
+            <w:r>
+              <w:rPr>
+                <w:rFonts w:ascii="Arial" w:eastAsia="ヒラギノ角ゴ Pro W3" w:hAnsi="Arial"/>
+                <w:color w:val="000000"/>
+                <w:szCs w:val="24"/>
+              </w:rPr>
+              <w:t>1</w:t>
             </w:r>
           </w:p>
         </w:tc>
@@ -25435,8 +26895,18 @@
                 <w:color w:val="000000"/>
                 <w:szCs w:val="24"/>
               </w:rPr>
-              <w:t>EngagementTransaction .engagement.RegisteredResidentIdentification</w:t>
-            </w:r>
+              <w:t>EngagementTransaction .engagement</w:t>
+            </w:r>
+            <w:proofErr w:type="gramStart"/>
+            <w:r>
+              <w:rPr>
+                <w:rFonts w:ascii="Arial" w:eastAsia="ヒラギノ角ゴ Pro W3" w:hAnsi="Arial"/>
+                <w:color w:val="000000"/>
+                <w:szCs w:val="24"/>
+              </w:rPr>
+              <w:t>.RegisteredResidentIdentification</w:t>
+            </w:r>
+            <w:proofErr w:type="gramEnd"/>
           </w:p>
         </w:tc>
         <w:tc>
@@ -25504,7 +26974,25 @@
                 <w:color w:val="000000"/>
                 <w:szCs w:val="24"/>
               </w:rPr>
-              <w:t>1..1</w:t>
+              <w:t>1</w:t>
+            </w:r>
+            <w:proofErr w:type="gramStart"/>
+            <w:r>
+              <w:rPr>
+                <w:rFonts w:ascii="Arial" w:eastAsia="ヒラギノ角ゴ Pro W3" w:hAnsi="Arial"/>
+                <w:color w:val="000000"/>
+                <w:szCs w:val="24"/>
+              </w:rPr>
+              <w:t>..</w:t>
+            </w:r>
+            <w:proofErr w:type="gramEnd"/>
+            <w:r>
+              <w:rPr>
+                <w:rFonts w:ascii="Arial" w:eastAsia="ヒラギノ角ゴ Pro W3" w:hAnsi="Arial"/>
+                <w:color w:val="000000"/>
+                <w:szCs w:val="24"/>
+              </w:rPr>
+              <w:t>1</w:t>
             </w:r>
           </w:p>
         </w:tc>
@@ -25529,8 +27017,18 @@
                 <w:color w:val="000000"/>
                 <w:szCs w:val="24"/>
               </w:rPr>
-              <w:t>EngagementTransaction .engagement.ServiceDomain</w:t>
-            </w:r>
+              <w:t>EngagementTransaction .engagement</w:t>
+            </w:r>
+            <w:proofErr w:type="gramStart"/>
+            <w:r>
+              <w:rPr>
+                <w:rFonts w:ascii="Arial" w:eastAsia="ヒラギノ角ゴ Pro W3" w:hAnsi="Arial"/>
+                <w:color w:val="000000"/>
+                <w:szCs w:val="24"/>
+              </w:rPr>
+              <w:t>.ServiceDomain</w:t>
+            </w:r>
+            <w:proofErr w:type="gramEnd"/>
           </w:p>
         </w:tc>
         <w:tc>
@@ -25598,7 +27096,25 @@
                 <w:color w:val="000000"/>
                 <w:szCs w:val="24"/>
               </w:rPr>
-              <w:t>1..1</w:t>
+              <w:t>1</w:t>
+            </w:r>
+            <w:proofErr w:type="gramStart"/>
+            <w:r>
+              <w:rPr>
+                <w:rFonts w:ascii="Arial" w:eastAsia="ヒラギノ角ゴ Pro W3" w:hAnsi="Arial"/>
+                <w:color w:val="000000"/>
+                <w:szCs w:val="24"/>
+              </w:rPr>
+              <w:t>..</w:t>
+            </w:r>
+            <w:proofErr w:type="gramEnd"/>
+            <w:r>
+              <w:rPr>
+                <w:rFonts w:ascii="Arial" w:eastAsia="ヒラギノ角ゴ Pro W3" w:hAnsi="Arial"/>
+                <w:color w:val="000000"/>
+                <w:szCs w:val="24"/>
+              </w:rPr>
+              <w:t>1</w:t>
             </w:r>
           </w:p>
         </w:tc>
@@ -25624,8 +27140,18 @@
                 <w:szCs w:val="24"/>
               </w:rPr>
               <w:lastRenderedPageBreak/>
-              <w:t>EngagementTransaction .engagement.Categorization</w:t>
-            </w:r>
+              <w:t>EngagementTransaction .engagement</w:t>
+            </w:r>
+            <w:proofErr w:type="gramStart"/>
+            <w:r>
+              <w:rPr>
+                <w:rFonts w:ascii="Arial" w:eastAsia="ヒラギノ角ゴ Pro W3" w:hAnsi="Arial"/>
+                <w:color w:val="000000"/>
+                <w:szCs w:val="24"/>
+              </w:rPr>
+              <w:t>.Categorization</w:t>
+            </w:r>
+            <w:proofErr w:type="gramEnd"/>
           </w:p>
         </w:tc>
         <w:tc>
@@ -25693,7 +27219,25 @@
                 <w:color w:val="000000"/>
                 <w:szCs w:val="24"/>
               </w:rPr>
-              <w:t>1..1</w:t>
+              <w:t>1</w:t>
+            </w:r>
+            <w:proofErr w:type="gramStart"/>
+            <w:r>
+              <w:rPr>
+                <w:rFonts w:ascii="Arial" w:eastAsia="ヒラギノ角ゴ Pro W3" w:hAnsi="Arial"/>
+                <w:color w:val="000000"/>
+                <w:szCs w:val="24"/>
+              </w:rPr>
+              <w:t>..</w:t>
+            </w:r>
+            <w:proofErr w:type="gramEnd"/>
+            <w:r>
+              <w:rPr>
+                <w:rFonts w:ascii="Arial" w:eastAsia="ヒラギノ角ゴ Pro W3" w:hAnsi="Arial"/>
+                <w:color w:val="000000"/>
+                <w:szCs w:val="24"/>
+              </w:rPr>
+              <w:t>1</w:t>
             </w:r>
           </w:p>
         </w:tc>
@@ -25718,8 +27262,18 @@
                 <w:color w:val="000000"/>
                 <w:szCs w:val="24"/>
               </w:rPr>
-              <w:t>EngagementTransaction .engagement.LogicalAddress</w:t>
-            </w:r>
+              <w:t>EngagementTransaction .engagement</w:t>
+            </w:r>
+            <w:proofErr w:type="gramStart"/>
+            <w:r>
+              <w:rPr>
+                <w:rFonts w:ascii="Arial" w:eastAsia="ヒラギノ角ゴ Pro W3" w:hAnsi="Arial"/>
+                <w:color w:val="000000"/>
+                <w:szCs w:val="24"/>
+              </w:rPr>
+              <w:t>.LogicalAddress</w:t>
+            </w:r>
+            <w:proofErr w:type="gramEnd"/>
           </w:p>
         </w:tc>
         <w:tc>
@@ -25787,7 +27341,25 @@
                 <w:color w:val="000000"/>
                 <w:szCs w:val="24"/>
               </w:rPr>
-              <w:t>1..1</w:t>
+              <w:t>1</w:t>
+            </w:r>
+            <w:proofErr w:type="gramStart"/>
+            <w:r>
+              <w:rPr>
+                <w:rFonts w:ascii="Arial" w:eastAsia="ヒラギノ角ゴ Pro W3" w:hAnsi="Arial"/>
+                <w:color w:val="000000"/>
+                <w:szCs w:val="24"/>
+              </w:rPr>
+              <w:t>..</w:t>
+            </w:r>
+            <w:proofErr w:type="gramEnd"/>
+            <w:r>
+              <w:rPr>
+                <w:rFonts w:ascii="Arial" w:eastAsia="ヒラギノ角ゴ Pro W3" w:hAnsi="Arial"/>
+                <w:color w:val="000000"/>
+                <w:szCs w:val="24"/>
+              </w:rPr>
+              <w:t>1</w:t>
             </w:r>
           </w:p>
         </w:tc>
@@ -25812,8 +27384,18 @@
                 <w:color w:val="000000"/>
                 <w:szCs w:val="24"/>
               </w:rPr>
-              <w:t>EngagementTransaction .engagement.BusinessObjectInstanceIdentifier</w:t>
-            </w:r>
+              <w:t>EngagementTransaction .engagement</w:t>
+            </w:r>
+            <w:proofErr w:type="gramStart"/>
+            <w:r>
+              <w:rPr>
+                <w:rFonts w:ascii="Arial" w:eastAsia="ヒラギノ角ゴ Pro W3" w:hAnsi="Arial"/>
+                <w:color w:val="000000"/>
+                <w:szCs w:val="24"/>
+              </w:rPr>
+              <w:t>.BusinessObjectInstanceIdentifier</w:t>
+            </w:r>
+            <w:proofErr w:type="gramEnd"/>
           </w:p>
         </w:tc>
         <w:tc>
@@ -25881,7 +27463,25 @@
                 <w:color w:val="000000"/>
                 <w:szCs w:val="24"/>
               </w:rPr>
-              <w:t>1..1</w:t>
+              <w:t>1</w:t>
+            </w:r>
+            <w:proofErr w:type="gramStart"/>
+            <w:r>
+              <w:rPr>
+                <w:rFonts w:ascii="Arial" w:eastAsia="ヒラギノ角ゴ Pro W3" w:hAnsi="Arial"/>
+                <w:color w:val="000000"/>
+                <w:szCs w:val="24"/>
+              </w:rPr>
+              <w:t>..</w:t>
+            </w:r>
+            <w:proofErr w:type="gramEnd"/>
+            <w:r>
+              <w:rPr>
+                <w:rFonts w:ascii="Arial" w:eastAsia="ヒラギノ角ゴ Pro W3" w:hAnsi="Arial"/>
+                <w:color w:val="000000"/>
+                <w:szCs w:val="24"/>
+              </w:rPr>
+              <w:t>1</w:t>
             </w:r>
           </w:p>
         </w:tc>
@@ -25907,8 +27507,18 @@
                 <w:color w:val="000000"/>
                 <w:szCs w:val="24"/>
               </w:rPr>
-              <w:t>EngagementTransaction .engagement.ClinicalProcessInterestId</w:t>
-            </w:r>
+              <w:t>EngagementTransaction .engagement</w:t>
+            </w:r>
+            <w:proofErr w:type="gramStart"/>
+            <w:r>
+              <w:rPr>
+                <w:rFonts w:ascii="Arial" w:eastAsia="ヒラギノ角ゴ Pro W3" w:hAnsi="Arial"/>
+                <w:color w:val="000000"/>
+                <w:szCs w:val="24"/>
+              </w:rPr>
+              <w:t>.ClinicalProcessInterestId</w:t>
+            </w:r>
+            <w:proofErr w:type="gramEnd"/>
           </w:p>
         </w:tc>
         <w:tc>
@@ -25976,7 +27586,25 @@
                 <w:color w:val="000000"/>
                 <w:szCs w:val="24"/>
               </w:rPr>
-              <w:t>1..1</w:t>
+              <w:t>1</w:t>
+            </w:r>
+            <w:proofErr w:type="gramStart"/>
+            <w:r>
+              <w:rPr>
+                <w:rFonts w:ascii="Arial" w:eastAsia="ヒラギノ角ゴ Pro W3" w:hAnsi="Arial"/>
+                <w:color w:val="000000"/>
+                <w:szCs w:val="24"/>
+              </w:rPr>
+              <w:t>..</w:t>
+            </w:r>
+            <w:proofErr w:type="gramEnd"/>
+            <w:r>
+              <w:rPr>
+                <w:rFonts w:ascii="Arial" w:eastAsia="ヒラギノ角ゴ Pro W3" w:hAnsi="Arial"/>
+                <w:color w:val="000000"/>
+                <w:szCs w:val="24"/>
+              </w:rPr>
+              <w:t>1</w:t>
             </w:r>
           </w:p>
         </w:tc>
@@ -26001,8 +27629,18 @@
                 <w:color w:val="000000"/>
                 <w:szCs w:val="24"/>
               </w:rPr>
-              <w:t>EngagementTransaction .engagement.MostRecentContent</w:t>
-            </w:r>
+              <w:t>EngagementTransaction .engagement</w:t>
+            </w:r>
+            <w:proofErr w:type="gramStart"/>
+            <w:r>
+              <w:rPr>
+                <w:rFonts w:ascii="Arial" w:eastAsia="ヒラギノ角ゴ Pro W3" w:hAnsi="Arial"/>
+                <w:color w:val="000000"/>
+                <w:szCs w:val="24"/>
+              </w:rPr>
+              <w:t>.MostRecentContent</w:t>
+            </w:r>
+            <w:proofErr w:type="gramEnd"/>
           </w:p>
         </w:tc>
         <w:tc>
@@ -26047,7 +27685,25 @@
                 <w:color w:val="000000"/>
                 <w:szCs w:val="24"/>
               </w:rPr>
-              <w:t>YYYYMMDDhhmmss. Anges ej om DeleteFlag = true.</w:t>
+              <w:t xml:space="preserve">YYYYMMDDhhmmss. Anges </w:t>
+            </w:r>
+            <w:proofErr w:type="gramStart"/>
+            <w:r>
+              <w:rPr>
+                <w:rFonts w:ascii="Arial" w:eastAsia="ヒラギノ角ゴ Pro W3" w:hAnsi="Arial"/>
+                <w:color w:val="000000"/>
+                <w:szCs w:val="24"/>
+              </w:rPr>
+              <w:t>ej</w:t>
+            </w:r>
+            <w:proofErr w:type="gramEnd"/>
+            <w:r>
+              <w:rPr>
+                <w:rFonts w:ascii="Arial" w:eastAsia="ヒラギノ角ゴ Pro W3" w:hAnsi="Arial"/>
+                <w:color w:val="000000"/>
+                <w:szCs w:val="24"/>
+              </w:rPr>
+              <w:t xml:space="preserve"> om DeleteFlag = true.</w:t>
             </w:r>
           </w:p>
         </w:tc>
@@ -26070,7 +27726,25 @@
                 <w:color w:val="000000"/>
                 <w:szCs w:val="24"/>
               </w:rPr>
-              <w:t>0..1</w:t>
+              <w:t>0</w:t>
+            </w:r>
+            <w:proofErr w:type="gramStart"/>
+            <w:r>
+              <w:rPr>
+                <w:rFonts w:ascii="Arial" w:eastAsia="ヒラギノ角ゴ Pro W3" w:hAnsi="Arial"/>
+                <w:color w:val="000000"/>
+                <w:szCs w:val="24"/>
+              </w:rPr>
+              <w:t>..</w:t>
+            </w:r>
+            <w:proofErr w:type="gramEnd"/>
+            <w:r>
+              <w:rPr>
+                <w:rFonts w:ascii="Arial" w:eastAsia="ヒラギノ角ゴ Pro W3" w:hAnsi="Arial"/>
+                <w:color w:val="000000"/>
+                <w:szCs w:val="24"/>
+              </w:rPr>
+              <w:t>1</w:t>
             </w:r>
           </w:p>
         </w:tc>
@@ -26095,8 +27769,18 @@
                 <w:color w:val="000000"/>
                 <w:szCs w:val="24"/>
               </w:rPr>
-              <w:t>EngagementTransaction .engagement.SourceSystem</w:t>
-            </w:r>
+              <w:t>EngagementTransaction .engagement</w:t>
+            </w:r>
+            <w:proofErr w:type="gramStart"/>
+            <w:r>
+              <w:rPr>
+                <w:rFonts w:ascii="Arial" w:eastAsia="ヒラギノ角ゴ Pro W3" w:hAnsi="Arial"/>
+                <w:color w:val="000000"/>
+                <w:szCs w:val="24"/>
+              </w:rPr>
+              <w:t>.SourceSystem</w:t>
+            </w:r>
+            <w:proofErr w:type="gramEnd"/>
           </w:p>
         </w:tc>
         <w:tc>
@@ -26156,7 +27840,25 @@
                 <w:color w:val="000000"/>
                 <w:szCs w:val="24"/>
               </w:rPr>
-              <w:t>1..1</w:t>
+              <w:t>1</w:t>
+            </w:r>
+            <w:proofErr w:type="gramStart"/>
+            <w:r>
+              <w:rPr>
+                <w:rFonts w:ascii="Arial" w:eastAsia="ヒラギノ角ゴ Pro W3" w:hAnsi="Arial"/>
+                <w:color w:val="000000"/>
+                <w:szCs w:val="24"/>
+              </w:rPr>
+              <w:t>..</w:t>
+            </w:r>
+            <w:proofErr w:type="gramEnd"/>
+            <w:r>
+              <w:rPr>
+                <w:rFonts w:ascii="Arial" w:eastAsia="ヒラギノ角ゴ Pro W3" w:hAnsi="Arial"/>
+                <w:color w:val="000000"/>
+                <w:szCs w:val="24"/>
+              </w:rPr>
+              <w:t>1</w:t>
             </w:r>
           </w:p>
         </w:tc>
@@ -26251,7 +27953,25 @@
                 <w:color w:val="000000"/>
                 <w:szCs w:val="24"/>
               </w:rPr>
-              <w:t>1..1</w:t>
+              <w:t>1</w:t>
+            </w:r>
+            <w:proofErr w:type="gramStart"/>
+            <w:r>
+              <w:rPr>
+                <w:rFonts w:ascii="Arial" w:eastAsia="ヒラギノ角ゴ Pro W3" w:hAnsi="Arial"/>
+                <w:color w:val="000000"/>
+                <w:szCs w:val="24"/>
+              </w:rPr>
+              <w:t>..</w:t>
+            </w:r>
+            <w:proofErr w:type="gramEnd"/>
+            <w:r>
+              <w:rPr>
+                <w:rFonts w:ascii="Arial" w:eastAsia="ヒラギノ角ゴ Pro W3" w:hAnsi="Arial"/>
+                <w:color w:val="000000"/>
+                <w:szCs w:val="24"/>
+              </w:rPr>
+              <w:t>1</w:t>
             </w:r>
           </w:p>
         </w:tc>
@@ -26276,8 +27996,18 @@
                 <w:color w:val="000000"/>
                 <w:szCs w:val="24"/>
               </w:rPr>
-              <w:t>EngagementTransaction .engagement.Owner</w:t>
-            </w:r>
+              <w:t>EngagementTransaction .engagement</w:t>
+            </w:r>
+            <w:proofErr w:type="gramStart"/>
+            <w:r>
+              <w:rPr>
+                <w:rFonts w:ascii="Arial" w:eastAsia="ヒラギノ角ゴ Pro W3" w:hAnsi="Arial"/>
+                <w:color w:val="000000"/>
+                <w:szCs w:val="24"/>
+              </w:rPr>
+              <w:t>.Owner</w:t>
+            </w:r>
+            <w:proofErr w:type="gramEnd"/>
           </w:p>
         </w:tc>
         <w:tc>
@@ -26347,7 +28077,27 @@
                 <w:color w:val="000000"/>
                 <w:szCs w:val="24"/>
               </w:rPr>
-              <w:t>1..1</w:t>
+              <w:t>1</w:t>
+            </w:r>
+            <w:proofErr w:type="gramStart"/>
+            <w:r>
+              <w:rPr>
+                <w:rFonts w:ascii="Arial" w:eastAsia="ヒラギノ角ゴ Pro W3" w:hAnsi="Arial"/>
+                <w:i/>
+                <w:color w:val="000000"/>
+                <w:szCs w:val="24"/>
+              </w:rPr>
+              <w:t>..</w:t>
+            </w:r>
+            <w:proofErr w:type="gramEnd"/>
+            <w:r>
+              <w:rPr>
+                <w:rFonts w:ascii="Arial" w:eastAsia="ヒラギノ角ゴ Pro W3" w:hAnsi="Arial"/>
+                <w:i/>
+                <w:color w:val="000000"/>
+                <w:szCs w:val="24"/>
+              </w:rPr>
+              <w:t>1</w:t>
             </w:r>
           </w:p>
         </w:tc>
@@ -26592,7 +28342,27 @@
                 <w:color w:val="000000"/>
                 <w:szCs w:val="24"/>
               </w:rPr>
-              <w:t>1..1</w:t>
+              <w:t>1</w:t>
+            </w:r>
+            <w:proofErr w:type="gramStart"/>
+            <w:r>
+              <w:rPr>
+                <w:rFonts w:ascii="Arial" w:eastAsia="ヒラギノ角ゴ Pro W3" w:hAnsi="Arial"/>
+                <w:i/>
+                <w:color w:val="000000"/>
+                <w:szCs w:val="24"/>
+              </w:rPr>
+              <w:t>..</w:t>
+            </w:r>
+            <w:proofErr w:type="gramEnd"/>
+            <w:r>
+              <w:rPr>
+                <w:rFonts w:ascii="Arial" w:eastAsia="ヒラギノ角ゴ Pro W3" w:hAnsi="Arial"/>
+                <w:i/>
+                <w:color w:val="000000"/>
+                <w:szCs w:val="24"/>
+              </w:rPr>
+              <w:t>1</w:t>
             </w:r>
           </w:p>
         </w:tc>
@@ -26688,7 +28458,27 @@
                 <w:color w:val="000000"/>
                 <w:szCs w:val="24"/>
               </w:rPr>
-              <w:t>0..1</w:t>
+              <w:t>0</w:t>
+            </w:r>
+            <w:proofErr w:type="gramStart"/>
+            <w:r>
+              <w:rPr>
+                <w:rFonts w:ascii="Arial" w:eastAsia="ヒラギノ角ゴ Pro W3" w:hAnsi="Arial"/>
+                <w:i/>
+                <w:color w:val="000000"/>
+                <w:szCs w:val="24"/>
+              </w:rPr>
+              <w:t>..</w:t>
+            </w:r>
+            <w:proofErr w:type="gramEnd"/>
+            <w:r>
+              <w:rPr>
+                <w:rFonts w:ascii="Arial" w:eastAsia="ヒラギノ角ゴ Pro W3" w:hAnsi="Arial"/>
+                <w:i/>
+                <w:color w:val="000000"/>
+                <w:szCs w:val="24"/>
+              </w:rPr>
+              <w:t>1</w:t>
             </w:r>
           </w:p>
         </w:tc>
@@ -26711,7 +28501,15 @@
     </w:p>
     <w:p>
       <w:r>
-        <w:t xml:space="preserve">Till denna informationsmängd finns regler som ej uttrycks i schemafilerna och tabellen ovan. Dessa återfinns nedan. </w:t>
+        <w:t xml:space="preserve">Till denna informationsmängd finns regler som </w:t>
+      </w:r>
+      <w:proofErr w:type="gramStart"/>
+      <w:r>
+        <w:t>ej</w:t>
+      </w:r>
+      <w:proofErr w:type="gramEnd"/>
+      <w:r>
+        <w:t xml:space="preserve"> uttrycks i schemafilerna och tabellen ovan. Dessa återfinns nedan. </w:t>
       </w:r>
     </w:p>
     <w:p>
@@ -26784,7 +28582,15 @@
         <w:t xml:space="preserve">R2: </w:t>
       </w:r>
       <w:r>
-        <w:t xml:space="preserve">För poster med DeleteFlag = true ska borttag göras. </w:t>
+        <w:t xml:space="preserve">För poster med DeleteFlag = true ska </w:t>
+      </w:r>
+      <w:proofErr w:type="gramStart"/>
+      <w:r>
+        <w:t>borttag</w:t>
+      </w:r>
+      <w:proofErr w:type="gramEnd"/>
+      <w:r>
+        <w:t xml:space="preserve"> göras. </w:t>
       </w:r>
     </w:p>
     <w:p>
@@ -26795,6 +28601,7 @@
           <w:u w:val="single"/>
         </w:rPr>
       </w:pPr>
+      <w:proofErr w:type="gramStart"/>
       <w:r>
         <w:rPr>
           <w:b/>
@@ -26803,6 +28610,7 @@
         </w:rPr>
         <w:t>Notifieringsregler</w:t>
       </w:r>
+      <w:proofErr w:type="gramEnd"/>
     </w:p>
     <w:p>
       <w:pPr>
@@ -26815,7 +28623,15 @@
         <w:t xml:space="preserve">R3: </w:t>
       </w:r>
       <w:r>
-        <w:t xml:space="preserve">Efter framgångsrik lagring enligt begäran ska producenten notifiera prenumeranter enligt regelverket som beskrivs i avsnitt 4 och 5. </w:t>
+        <w:t xml:space="preserve">Efter framgångsrik lagring enligt begäran ska producenten </w:t>
+      </w:r>
+      <w:proofErr w:type="gramStart"/>
+      <w:r>
+        <w:t>notifiera</w:t>
+      </w:r>
+      <w:proofErr w:type="gramEnd"/>
+      <w:r>
+        <w:t xml:space="preserve"> prenumeranter enligt regelverket som beskrivs i avsnitt 4 och 5. </w:t>
       </w:r>
     </w:p>
     <w:p>
@@ -26829,7 +28645,23 @@
         <w:t>R4:</w:t>
       </w:r>
       <w:r>
-        <w:t xml:space="preserve"> Notifiering ska bara ske för poster vars Owner är annan än tjänsteproducenten själv. Detta syftar till att undvika ”rundgång” vid cirkulära notifieringar.</w:t>
+        <w:t xml:space="preserve"> </w:t>
+      </w:r>
+      <w:proofErr w:type="gramStart"/>
+      <w:r>
+        <w:t>Notifiering</w:t>
+      </w:r>
+      <w:proofErr w:type="gramEnd"/>
+      <w:r>
+        <w:t xml:space="preserve"> ska bara ske för poster vars Owner är annan än tjänsteproducenten själv. Detta syftar till att undvika ”rundgång” vid cirkulära </w:t>
+      </w:r>
+      <w:proofErr w:type="gramStart"/>
+      <w:r>
+        <w:t>notifieringar</w:t>
+      </w:r>
+      <w:proofErr w:type="gramEnd"/>
+      <w:r>
+        <w:t>.</w:t>
       </w:r>
     </w:p>
     <w:p>
@@ -26843,7 +28675,15 @@
         <w:t>R5:</w:t>
       </w:r>
       <w:r>
-        <w:t xml:space="preserve"> Om en inkommande notifiering innehåller en post som redan finns hos producenten med producenten som ”Owner” och notifieringen anger en annan owner, ska varningsmeddelande loggas. Att index-posten byter ”Owner” kan vara korrekt om det uppdaterande källsystemet bytt tjänsteproducent för Update-tjänsten. Det kan också vara ett symptom på ett fel i någon konfiguration – t.ex. fel owner-id i en ny engagemengsindexinstans, eller att en lokal tjänsteadresseringskatalog är felkonfigurerad.</w:t>
+        <w:t xml:space="preserve"> Om en inkommande </w:t>
+      </w:r>
+      <w:proofErr w:type="gramStart"/>
+      <w:r>
+        <w:t>notifiering</w:t>
+      </w:r>
+      <w:proofErr w:type="gramEnd"/>
+      <w:r>
+        <w:t xml:space="preserve"> innehåller en post som redan finns hos producenten med producenten som ”Owner” och notifieringen anger en annan owner, ska varningsmeddelande loggas. Att index-posten byter ”Owner” kan vara korrekt om det uppdaterande källsystemet bytt tjänsteproducent för Update-tjänsten. Det kan också vara ett symptom på ett fel i någon konfiguration – t.ex. fel owner-id i en ny engagemengsindexinstans, eller att en lokal tjänsteadresseringskatalog är felkonfigurerad.</w:t>
       </w:r>
     </w:p>
     <w:p>
@@ -27271,7 +29111,15 @@
             </w:r>
             <w:r>
               <w:lastRenderedPageBreak/>
-              <w:t>ska inte notifieras under dessa omständigheter.</w:t>
+              <w:t xml:space="preserve">ska inte </w:t>
+            </w:r>
+            <w:proofErr w:type="gramStart"/>
+            <w:r>
+              <w:t>notifieras</w:t>
+            </w:r>
+            <w:proofErr w:type="gramEnd"/>
+            <w:r>
+              <w:t xml:space="preserve"> under dessa omständigheter.</w:t>
             </w:r>
           </w:p>
           <w:p>
@@ -27604,7 +29452,15 @@
               <w:spacing w:before="40" w:after="40"/>
             </w:pPr>
             <w:r>
-              <w:t xml:space="preserve">Om producenten inte svarar enligt producent-SLA + 50%, eller om producenten inte är tillgänglig, ska konsumenten göra omsändningar tills producenten fullföljt begäran. </w:t>
+              <w:t xml:space="preserve">Om producenten inte svarar enligt producent-SLA + </w:t>
+            </w:r>
+            <w:proofErr w:type="gramStart"/>
+            <w:r>
+              <w:t>50%</w:t>
+            </w:r>
+            <w:proofErr w:type="gramEnd"/>
+            <w:r>
+              <w:t xml:space="preserve">, eller om producenten inte är tillgänglig, ska konsumenten göra omsändningar tills producenten fullföljt begäran. </w:t>
             </w:r>
           </w:p>
           <w:p>
@@ -27625,8 +29481,13 @@
               </w:tabs>
               <w:spacing w:before="40" w:after="40"/>
             </w:pPr>
-            <w:r>
-              <w:t>Notifieringar ska skickas asynkront i förhållande till berabetningen den händelse som gav upphov till att notifieringen ska skickas.</w:t>
+            <w:proofErr w:type="gramStart"/>
+            <w:r>
+              <w:t>Notifieringar</w:t>
+            </w:r>
+            <w:proofErr w:type="gramEnd"/>
+            <w:r>
+              <w:t xml:space="preserve"> ska skickas asynkront i förhållande till berabetningen den händelse som gav upphov till att notifieringen ska skickas.</w:t>
             </w:r>
           </w:p>
           <w:p>
@@ -27649,7 +29510,15 @@
             </w:pPr>
             <w:r>
               <w:lastRenderedPageBreak/>
-              <w:t>När det finns flera mottagare (tjänsteproducenter) som ska notifieras efter utförd Update eller inkommande notifiering, ska dessa notifieras parallellt. Fördröjningar och leveransproblem hos en producent ska inte inverka på flödet mot övriga producenter.</w:t>
+              <w:t xml:space="preserve">När det finns flera mottagare (tjänsteproducenter) som ska </w:t>
+            </w:r>
+            <w:proofErr w:type="gramStart"/>
+            <w:r>
+              <w:t>notifieras</w:t>
+            </w:r>
+            <w:proofErr w:type="gramEnd"/>
+            <w:r>
+              <w:t xml:space="preserve"> efter utförd Update eller inkommande notifiering, ska dessa notifieras parallellt. Fördröjningar och leveransproblem hos en producent ska inte inverka på flödet mot övriga producenter.</w:t>
             </w:r>
           </w:p>
           <w:p>
@@ -27671,7 +29540,23 @@
               <w:spacing w:before="40" w:after="40"/>
             </w:pPr>
             <w:r>
-              <w:t>Konsumenten (sändande engagemangsindex) ska säkerställa att en avslutad uppdatering innebär att notifiering av samtliga prenumeranter initieras och kan återupptas efter en systemkrasch. En systemavbrott hos konsumenten får inte orsaka att uppdateringen slutförts och bekräftats, men att utgående notifiering till någon av prenumeranterna uteblir efter omstart.</w:t>
+              <w:t xml:space="preserve">Konsumenten (sändande engagemangsindex) ska säkerställa att en avslutad uppdatering innebär att </w:t>
+            </w:r>
+            <w:proofErr w:type="gramStart"/>
+            <w:r>
+              <w:t>notifiering</w:t>
+            </w:r>
+            <w:proofErr w:type="gramEnd"/>
+            <w:r>
+              <w:t xml:space="preserve"> av samtliga prenumeranter initieras och kan återupptas efter en systemkrasch. </w:t>
+            </w:r>
+            <w:proofErr w:type="gramStart"/>
+            <w:r>
+              <w:t>En</w:t>
+            </w:r>
+            <w:proofErr w:type="gramEnd"/>
+            <w:r>
+              <w:t xml:space="preserve"> systemavbrott hos konsumenten får inte orsaka att uppdateringen slutförts och bekräftats, men att utgående notifiering till någon av prenumeranterna uteblir efter omstart.</w:t>
             </w:r>
           </w:p>
         </w:tc>
@@ -27709,8 +29594,13 @@
               </w:tabs>
               <w:spacing w:before="40" w:after="40"/>
             </w:pPr>
-            <w:r>
-              <w:t xml:space="preserve">Notifiering ska ske utan fördröjning (om än asynkront) efter att inkommande uppdatering slutförts och bekräftats. </w:t>
+            <w:proofErr w:type="gramStart"/>
+            <w:r>
+              <w:t>Notifiering</w:t>
+            </w:r>
+            <w:proofErr w:type="gramEnd"/>
+            <w:r>
+              <w:t xml:space="preserve"> ska ske utan fördröjning (om än asynkront) efter att inkommande uppdatering slutförts och bekräftats. </w:t>
             </w:r>
           </w:p>
         </w:tc>
@@ -27747,8 +29637,13 @@
               </w:tabs>
               <w:spacing w:before="40" w:after="40"/>
             </w:pPr>
-            <w:r>
-              <w:t>Notifieringar får inte skickas på ett sätt som kan orsaka samtidig bearbetning av poster med samma identitet hos producenten. Identiteten består av följande egenskaper:</w:t>
+            <w:proofErr w:type="gramStart"/>
+            <w:r>
+              <w:t>Notifieringar</w:t>
+            </w:r>
+            <w:proofErr w:type="gramEnd"/>
+            <w:r>
+              <w:t xml:space="preserve"> får inte skickas på ett sätt som kan orsaka samtidig bearbetning av poster med samma identitet hos producenten. Identiteten består av följande egenskaper:</w:t>
             </w:r>
           </w:p>
           <w:p>
@@ -27773,8 +29668,13 @@
               </w:tabs>
               <w:spacing w:before="40" w:after="40"/>
             </w:pPr>
-            <w:r>
-              <w:t>- Registered ResidentIdent Identification</w:t>
+            <w:proofErr w:type="gramStart"/>
+            <w:r>
+              <w:t>-</w:t>
+            </w:r>
+            <w:proofErr w:type="gramEnd"/>
+            <w:r>
+              <w:t xml:space="preserve"> Registered ResidentIdent Identification</w:t>
             </w:r>
           </w:p>
           <w:p>
@@ -27786,8 +29686,13 @@
               </w:tabs>
               <w:spacing w:before="40" w:after="40"/>
             </w:pPr>
-            <w:r>
-              <w:t>- Service domain</w:t>
+            <w:proofErr w:type="gramStart"/>
+            <w:r>
+              <w:t>-</w:t>
+            </w:r>
+            <w:proofErr w:type="gramEnd"/>
+            <w:r>
+              <w:t xml:space="preserve"> Service domain</w:t>
             </w:r>
           </w:p>
           <w:p>
@@ -27799,18 +29704,33 @@
               </w:tabs>
               <w:spacing w:before="40" w:after="40"/>
             </w:pPr>
-            <w:r>
-              <w:t>- Categorization</w:t>
-            </w:r>
-          </w:p>
-          <w:p>
-            <w:r>
-              <w:t>- Logical address</w:t>
-            </w:r>
-          </w:p>
-          <w:p>
-            <w:r>
-              <w:t>- Business object Instance Identifier</w:t>
+            <w:proofErr w:type="gramStart"/>
+            <w:r>
+              <w:t>-</w:t>
+            </w:r>
+            <w:proofErr w:type="gramEnd"/>
+            <w:r>
+              <w:t xml:space="preserve"> Categorization</w:t>
+            </w:r>
+          </w:p>
+          <w:p>
+            <w:proofErr w:type="gramStart"/>
+            <w:r>
+              <w:t>-</w:t>
+            </w:r>
+            <w:proofErr w:type="gramEnd"/>
+            <w:r>
+              <w:t xml:space="preserve"> Logical address</w:t>
+            </w:r>
+          </w:p>
+          <w:p>
+            <w:proofErr w:type="gramStart"/>
+            <w:r>
+              <w:t>-</w:t>
+            </w:r>
+            <w:proofErr w:type="gramEnd"/>
+            <w:r>
+              <w:t xml:space="preserve"> Business object Instance Identifier</w:t>
             </w:r>
           </w:p>
         </w:tc>
@@ -27971,9 +29891,11 @@
           <w:numId w:val="32"/>
         </w:numPr>
       </w:pPr>
+      <w:proofErr w:type="gramStart"/>
       <w:r>
         <w:t>eHälsotjänster</w:t>
       </w:r>
+      <w:proofErr w:type="gramEnd"/>
     </w:p>
     <w:p>
       <w:pPr>
@@ -28032,7 +29954,15 @@
         </w:numPr>
       </w:pPr>
       <w:r>
-        <w:t>Parter som bara vill vara prenumeranter…</w:t>
+        <w:t xml:space="preserve">Parter som </w:t>
+      </w:r>
+      <w:proofErr w:type="gramStart"/>
+      <w:r>
+        <w:t>bara</w:t>
+      </w:r>
+      <w:proofErr w:type="gramEnd"/>
+      <w:r>
+        <w:t xml:space="preserve"> vill vara prenumeranter…</w:t>
       </w:r>
     </w:p>
     <w:p>
@@ -28114,7 +30044,15 @@
         <w:annotationRef/>
       </w:r>
       <w:r>
-        <w:t>Kan vi ha annan målgrupp för den här TKB:N?</w:t>
+        <w:t>Kan vi ha annan målgrupp för den här TKB</w:t>
+      </w:r>
+      <w:proofErr w:type="gramStart"/>
+      <w:r>
+        <w:t>:N</w:t>
+      </w:r>
+      <w:proofErr w:type="gramEnd"/>
+      <w:r>
+        <w:t>?</w:t>
       </w:r>
     </w:p>
   </w:comment>
@@ -28130,7 +30068,15 @@
         <w:annotationRef/>
       </w:r>
       <w:r>
-        <w:t>Jag blev tvungen att handrita bilderna och skriva in namnen på kontrakten för att förstå flödena. Kanske vore bra med iskrivna kontraktsnamn. Vem är subjektet för “Update” och “GetUpdates” ? ;)</w:t>
+        <w:t>Jag blev tvungen att handrita bilderna och skriva in namnen på kontrakten för att förstå flödena. Kanske vore bra med iskrivna kontraktsnamn. Vem är subjektet för “Update” och “GetUpdates</w:t>
+      </w:r>
+      <w:proofErr w:type="gramStart"/>
+      <w:r>
+        <w:t>” ?</w:t>
+      </w:r>
+      <w:proofErr w:type="gramEnd"/>
+      <w:r>
+        <w:t xml:space="preserve"> ;)</w:t>
       </w:r>
     </w:p>
     <w:p>
@@ -28138,7 +30084,15 @@
         <w:pStyle w:val="CommentText"/>
       </w:pPr>
       <w:r>
-        <w:t>Dessutom, vad är Fråga från NPÖ och MV – FindContent()?</w:t>
+        <w:t xml:space="preserve">Dessutom, vad är Fråga från NPÖ och MV – </w:t>
+      </w:r>
+      <w:proofErr w:type="gramStart"/>
+      <w:r>
+        <w:t>FindContent(</w:t>
+      </w:r>
+      <w:proofErr w:type="gramEnd"/>
+      <w:r>
+        <w:t>)?</w:t>
       </w:r>
     </w:p>
   </w:comment>
@@ -28357,7 +30311,21 @@
         <w:rPr>
           <w:lang w:val="sv-SE"/>
         </w:rPr>
-        <w:t xml:space="preserve">år.. </w:t>
+        <w:t>år</w:t>
+      </w:r>
+      <w:proofErr w:type="gramStart"/>
+      <w:r>
+        <w:rPr>
+          <w:lang w:val="sv-SE"/>
+        </w:rPr>
+        <w:t>..</w:t>
+      </w:r>
+      <w:proofErr w:type="gramEnd"/>
+      <w:r>
+        <w:rPr>
+          <w:lang w:val="sv-SE"/>
+        </w:rPr>
+        <w:t xml:space="preserve"> </w:t>
       </w:r>
     </w:p>
   </w:comment>
@@ -28510,8 +30478,13 @@
         <w:pStyle w:val="CommentText"/>
       </w:pPr>
       <w:r>
-        <w:t>PuB-avtal är en överenskommelse om en hantering av personuppgifter  MEN</w:t>
-      </w:r>
+        <w:t xml:space="preserve">PuB-avtal är en överenskommelse om en hantering av </w:t>
+      </w:r>
+      <w:proofErr w:type="gramStart"/>
+      <w:r>
+        <w:t>personuppgifter  MEN</w:t>
+      </w:r>
+      <w:proofErr w:type="gramEnd"/>
     </w:p>
     <w:p>
       <w:pPr>
@@ -28534,7 +30507,15 @@
         <w:annotationRef/>
       </w:r>
       <w:r>
-        <w:t>På mycket hög nivå. Man skulle kunna tro att kapitlet behöver detaljeras betydligt.Vilka krav stalls egentligen på anslutande parter?</w:t>
+        <w:t xml:space="preserve">På mycket hög nivå. Man skulle kunna tro att kapitlet behöver detaljeras </w:t>
+      </w:r>
+      <w:proofErr w:type="gramStart"/>
+      <w:r>
+        <w:t>betydligt.Vilka</w:t>
+      </w:r>
+      <w:proofErr w:type="gramEnd"/>
+      <w:r>
+        <w:t xml:space="preserve"> krav stalls egentligen på anslutande parter?</w:t>
       </w:r>
     </w:p>
   </w:comment>
@@ -36475,7 +38456,7 @@
 </file>
 
 <file path=customXml/itemProps1.xml><?xml version="1.0" encoding="utf-8"?>
-<ds:datastoreItem xmlns:ds="http://schemas.openxmlformats.org/officeDocument/2006/customXml" ds:itemID="{5431D57B-4DE4-EB4A-84FE-C2946D1BCDB9}">
+<ds:datastoreItem xmlns:ds="http://schemas.openxmlformats.org/officeDocument/2006/customXml" ds:itemID="{A9F54043-230E-C147-82BF-C0A9217E5DD0}">
   <ds:schemaRefs>
     <ds:schemaRef ds:uri="http://schemas.openxmlformats.org/officeDocument/2006/bibliography"/>
   </ds:schemaRefs>

</xml_diff>